<commit_message>
Commit of Content/Patient Tracking System/Android_2.0/Working with Groups_Android_2.0.htm,Content/Resources/Images/Patient Tracking Mobile/Android 2.0/~$Images.docx,Content/Resources/Images/Patient Tracking Mobile/Android 2.0/~WRL2529.tmp,Content/Resources/Images/Patient Tracking Mobile/Android 2.0/Images.docx,Content/Resources/Images/Patient Tracking Mobile/Android 2.0/Working with groups 01.jpg,Content/Resources/Images/Patient Tracking Mobile/Android 2.0/Working with groups 02.jpg,Content/Resources/Images/Patient Tracking Mobile/Android 2.0/Working with groups 03.jpg
</commit_message>
<xml_diff>
--- a/Content/Resources/Images/Patient Tracking Mobile/Android 2.0/Images.docx
+++ b/Content/Resources/Images/Patient Tracking Mobile/Android 2.0/Images.docx
@@ -1872,6 +1872,7 @@
         <w:rPr>
           <w:b/>
           <w:bCs/>
+          <w:noProof/>
         </w:rPr>
         <w:drawing>
           <wp:anchor distT="0" distB="0" distL="114300" distR="114300" simplePos="0" relativeHeight="251671552" behindDoc="0" locked="0" layoutInCell="1" allowOverlap="1" wp14:anchorId="003F444C" wp14:editId="7DCF273C">
@@ -1940,6 +1941,7 @@
         <w:rPr>
           <w:b/>
           <w:bCs/>
+          <w:noProof/>
         </w:rPr>
         <w:drawing>
           <wp:anchor distT="0" distB="0" distL="114300" distR="114300" simplePos="0" relativeHeight="251667456" behindDoc="0" locked="0" layoutInCell="1" allowOverlap="1" wp14:anchorId="1BC95088" wp14:editId="0F211B24">
@@ -3982,18 +3984,11 @@
           <w:bCs/>
         </w:rPr>
       </w:pPr>
-    </w:p>
-    <w:p>
-      <w:pPr>
+      <w:r>
         <w:rPr>
           <w:b/>
           <w:bCs/>
-        </w:rPr>
-      </w:pPr>
-      <w:r>
-        <w:rPr>
-          <w:b/>
-          <w:bCs/>
+          <w:noProof/>
         </w:rPr>
         <w:lastRenderedPageBreak/>
         <w:drawing>
@@ -4130,6 +4125,7 @@
         <w:rPr>
           <w:b/>
           <w:bCs/>
+          <w:noProof/>
         </w:rPr>
         <w:drawing>
           <wp:anchor distT="0" distB="0" distL="114300" distR="114300" simplePos="0" relativeHeight="251709440" behindDoc="0" locked="0" layoutInCell="1" allowOverlap="1" wp14:anchorId="1204FBBF" wp14:editId="792E39C6">
@@ -4198,6 +4194,7 @@
         <w:rPr>
           <w:b/>
           <w:bCs/>
+          <w:noProof/>
         </w:rPr>
         <w:drawing>
           <wp:anchor distT="0" distB="0" distL="114300" distR="114300" simplePos="0" relativeHeight="251705344" behindDoc="0" locked="0" layoutInCell="1" allowOverlap="1" wp14:anchorId="10075FA7" wp14:editId="7D6B476E">
@@ -4266,6 +4263,7 @@
         <w:rPr>
           <w:b/>
           <w:bCs/>
+          <w:noProof/>
         </w:rPr>
         <w:drawing>
           <wp:anchor distT="0" distB="0" distL="114300" distR="114300" simplePos="0" relativeHeight="251706368" behindDoc="0" locked="0" layoutInCell="1" allowOverlap="1" wp14:anchorId="7A88D803" wp14:editId="17A03363">
@@ -4334,6 +4332,7 @@
         <w:rPr>
           <w:b/>
           <w:bCs/>
+          <w:noProof/>
         </w:rPr>
         <w:drawing>
           <wp:anchor distT="0" distB="0" distL="114300" distR="114300" simplePos="0" relativeHeight="251708416" behindDoc="0" locked="0" layoutInCell="1" allowOverlap="1" wp14:anchorId="3724ECB7" wp14:editId="77E00A25">
@@ -4402,6 +4401,7 @@
         <w:rPr>
           <w:b/>
           <w:bCs/>
+          <w:noProof/>
         </w:rPr>
         <w:drawing>
           <wp:anchor distT="0" distB="0" distL="114300" distR="114300" simplePos="0" relativeHeight="251707392" behindDoc="0" locked="0" layoutInCell="1" allowOverlap="1" wp14:anchorId="54917B93" wp14:editId="68F21B95">
@@ -5170,6 +5170,7 @@
         <w:rPr>
           <w:b/>
           <w:bCs/>
+          <w:noProof/>
         </w:rPr>
         <w:lastRenderedPageBreak/>
         <w:drawing>
@@ -5306,6 +5307,7 @@
         <w:rPr>
           <w:b/>
           <w:bCs/>
+          <w:noProof/>
         </w:rPr>
         <w:drawing>
           <wp:anchor distT="0" distB="0" distL="114300" distR="114300" simplePos="0" relativeHeight="251717632" behindDoc="0" locked="0" layoutInCell="1" allowOverlap="1" wp14:anchorId="31E2DDD5" wp14:editId="1B81A10B">
@@ -5374,6 +5376,7 @@
         <w:rPr>
           <w:b/>
           <w:bCs/>
+          <w:noProof/>
         </w:rPr>
         <w:drawing>
           <wp:anchor distT="0" distB="0" distL="114300" distR="114300" simplePos="0" relativeHeight="251718656" behindDoc="0" locked="0" layoutInCell="1" allowOverlap="1" wp14:anchorId="26532065" wp14:editId="570BEE26">
@@ -5442,6 +5445,7 @@
         <w:rPr>
           <w:b/>
           <w:bCs/>
+          <w:noProof/>
         </w:rPr>
         <w:drawing>
           <wp:anchor distT="0" distB="0" distL="114300" distR="114300" simplePos="0" relativeHeight="251715584" behindDoc="0" locked="0" layoutInCell="1" allowOverlap="1" wp14:anchorId="0A9B99BD" wp14:editId="7FBC08C2">
@@ -5510,6 +5514,7 @@
         <w:rPr>
           <w:b/>
           <w:bCs/>
+          <w:noProof/>
         </w:rPr>
         <w:drawing>
           <wp:anchor distT="0" distB="0" distL="114300" distR="114300" simplePos="0" relativeHeight="251716608" behindDoc="0" locked="0" layoutInCell="1" allowOverlap="1" wp14:anchorId="6CE60966" wp14:editId="6BA8FC53">
@@ -5622,18 +5627,11 @@
           <w:bCs/>
         </w:rPr>
       </w:pPr>
-    </w:p>
-    <w:p>
-      <w:pPr>
+      <w:r>
         <w:rPr>
           <w:b/>
           <w:bCs/>
-        </w:rPr>
-      </w:pPr>
-      <w:r>
-        <w:rPr>
-          <w:b/>
-          <w:bCs/>
+          <w:noProof/>
         </w:rPr>
         <w:lastRenderedPageBreak/>
         <w:drawing>
@@ -5913,6 +5911,7 @@
         <w:rPr>
           <w:b/>
           <w:bCs/>
+          <w:noProof/>
         </w:rPr>
         <w:drawing>
           <wp:anchor distT="0" distB="0" distL="114300" distR="114300" simplePos="0" relativeHeight="251729920" behindDoc="0" locked="0" layoutInCell="1" allowOverlap="1" wp14:anchorId="5F1BA862" wp14:editId="0DACBA32">
@@ -5981,6 +5980,7 @@
         <w:rPr>
           <w:b/>
           <w:bCs/>
+          <w:noProof/>
         </w:rPr>
         <w:drawing>
           <wp:anchor distT="0" distB="0" distL="114300" distR="114300" simplePos="0" relativeHeight="251730944" behindDoc="0" locked="0" layoutInCell="1" allowOverlap="1" wp14:anchorId="7B897E54" wp14:editId="2E42D005">
@@ -6049,6 +6049,7 @@
         <w:rPr>
           <w:b/>
           <w:bCs/>
+          <w:noProof/>
         </w:rPr>
         <w:drawing>
           <wp:anchor distT="0" distB="0" distL="114300" distR="114300" simplePos="0" relativeHeight="251728896" behindDoc="0" locked="0" layoutInCell="1" allowOverlap="1" wp14:anchorId="63B940FE" wp14:editId="543310DA">
@@ -6117,6 +6118,7 @@
         <w:rPr>
           <w:b/>
           <w:bCs/>
+          <w:noProof/>
         </w:rPr>
         <w:drawing>
           <wp:anchor distT="0" distB="0" distL="114300" distR="114300" simplePos="0" relativeHeight="251727872" behindDoc="0" locked="0" layoutInCell="1" allowOverlap="1" wp14:anchorId="2C2F81B4" wp14:editId="461A6E83">
@@ -6243,18 +6245,11 @@
           <w:bCs/>
         </w:rPr>
       </w:pPr>
-    </w:p>
-    <w:p>
-      <w:pPr>
+      <w:r>
         <w:rPr>
           <w:b/>
           <w:bCs/>
-        </w:rPr>
-      </w:pPr>
-      <w:r>
-        <w:rPr>
-          <w:b/>
-          <w:bCs/>
+          <w:noProof/>
         </w:rPr>
         <w:lastRenderedPageBreak/>
         <w:drawing>
@@ -6324,6 +6319,7 @@
         <w:rPr>
           <w:b/>
           <w:bCs/>
+          <w:noProof/>
         </w:rPr>
         <w:drawing>
           <wp:anchor distT="0" distB="0" distL="114300" distR="114300" simplePos="0" relativeHeight="251776000" behindDoc="0" locked="0" layoutInCell="1" allowOverlap="1" wp14:anchorId="1B690454" wp14:editId="5F680E00">
@@ -6392,6 +6388,7 @@
         <w:rPr>
           <w:b/>
           <w:bCs/>
+          <w:noProof/>
         </w:rPr>
         <w:drawing>
           <wp:anchor distT="0" distB="0" distL="114300" distR="114300" simplePos="0" relativeHeight="251774976" behindDoc="0" locked="0" layoutInCell="1" allowOverlap="1" wp14:anchorId="38F73E91" wp14:editId="5AF27032">
@@ -6460,6 +6457,7 @@
         <w:rPr>
           <w:b/>
           <w:bCs/>
+          <w:noProof/>
         </w:rPr>
         <w:drawing>
           <wp:anchor distT="0" distB="0" distL="114300" distR="114300" simplePos="0" relativeHeight="251769856" behindDoc="0" locked="0" layoutInCell="1" allowOverlap="1" wp14:anchorId="4B2C25E5" wp14:editId="61D42A2B">
@@ -6528,6 +6526,7 @@
         <w:rPr>
           <w:b/>
           <w:bCs/>
+          <w:noProof/>
         </w:rPr>
         <w:drawing>
           <wp:anchor distT="0" distB="0" distL="114300" distR="114300" simplePos="0" relativeHeight="251771904" behindDoc="0" locked="0" layoutInCell="1" allowOverlap="1" wp14:anchorId="1D927B69" wp14:editId="236296AE">
@@ -6596,6 +6595,7 @@
         <w:rPr>
           <w:b/>
           <w:bCs/>
+          <w:noProof/>
         </w:rPr>
         <w:drawing>
           <wp:anchor distT="0" distB="0" distL="114300" distR="114300" simplePos="0" relativeHeight="251772928" behindDoc="0" locked="0" layoutInCell="1" allowOverlap="1" wp14:anchorId="4E51909B" wp14:editId="183B5519">
@@ -6664,6 +6664,7 @@
         <w:rPr>
           <w:b/>
           <w:bCs/>
+          <w:noProof/>
         </w:rPr>
         <w:drawing>
           <wp:anchor distT="0" distB="0" distL="114300" distR="114300" simplePos="0" relativeHeight="251770880" behindDoc="0" locked="0" layoutInCell="1" allowOverlap="1" wp14:anchorId="366C8F79" wp14:editId="373C694A">
@@ -6781,6 +6782,2229 @@
           <w:bCs/>
         </w:rPr>
         <w:t xml:space="preserve"> </w:t>
+      </w:r>
+    </w:p>
+    <w:p>
+      <w:pPr>
+        <w:rPr>
+          <w:b/>
+          <w:bCs/>
+        </w:rPr>
+      </w:pPr>
+      <w:r>
+        <w:rPr>
+          <w:noProof/>
+        </w:rPr>
+        <w:lastRenderedPageBreak/>
+        <w:drawing>
+          <wp:anchor distT="0" distB="0" distL="114300" distR="114300" simplePos="0" relativeHeight="251778048" behindDoc="0" locked="0" layoutInCell="1" allowOverlap="1" wp14:anchorId="31D75947" wp14:editId="2D672EE9">
+            <wp:simplePos x="0" y="0"/>
+            <wp:positionH relativeFrom="column">
+              <wp:posOffset>1042589</wp:posOffset>
+            </wp:positionH>
+            <wp:positionV relativeFrom="paragraph">
+              <wp:posOffset>6426352</wp:posOffset>
+            </wp:positionV>
+            <wp:extent cx="515155" cy="449043"/>
+            <wp:effectExtent l="0" t="0" r="0" b="8255"/>
+            <wp:wrapNone/>
+            <wp:docPr id="43" name="Picture 43" descr="Icon&#10;&#10;Description automatically generated"/>
+            <wp:cNvGraphicFramePr>
+              <a:graphicFrameLocks xmlns:a="http://schemas.openxmlformats.org/drawingml/2006/main" noChangeAspect="1"/>
+            </wp:cNvGraphicFramePr>
+            <a:graphic xmlns:a="http://schemas.openxmlformats.org/drawingml/2006/main">
+              <a:graphicData uri="http://schemas.openxmlformats.org/drawingml/2006/picture">
+                <pic:pic xmlns:pic="http://schemas.openxmlformats.org/drawingml/2006/picture">
+                  <pic:nvPicPr>
+                    <pic:cNvPr id="38" name="Picture 38" descr="Icon&#10;&#10;Description automatically generated"/>
+                    <pic:cNvPicPr>
+                      <a:picLocks noChangeAspect="1" noChangeArrowheads="1"/>
+                    </pic:cNvPicPr>
+                  </pic:nvPicPr>
+                  <pic:blipFill>
+                    <a:blip r:embed="rId15">
+                      <a:extLst>
+                        <a:ext uri="{28A0092B-C50C-407E-A947-70E740481C1C}">
+                          <a14:useLocalDpi xmlns:a14="http://schemas.microsoft.com/office/drawing/2010/main" val="0"/>
+                        </a:ext>
+                      </a:extLst>
+                    </a:blip>
+                    <a:srcRect/>
+                    <a:stretch>
+                      <a:fillRect/>
+                    </a:stretch>
+                  </pic:blipFill>
+                  <pic:spPr bwMode="auto">
+                    <a:xfrm>
+                      <a:off x="0" y="0"/>
+                      <a:ext cx="515155" cy="449043"/>
+                    </a:xfrm>
+                    <a:prstGeom prst="rect">
+                      <a:avLst/>
+                    </a:prstGeom>
+                    <a:noFill/>
+                    <a:ln>
+                      <a:noFill/>
+                    </a:ln>
+                  </pic:spPr>
+                </pic:pic>
+              </a:graphicData>
+            </a:graphic>
+            <wp14:sizeRelH relativeFrom="margin">
+              <wp14:pctWidth>0</wp14:pctWidth>
+            </wp14:sizeRelH>
+            <wp14:sizeRelV relativeFrom="margin">
+              <wp14:pctHeight>0</wp14:pctHeight>
+            </wp14:sizeRelV>
+          </wp:anchor>
+        </w:drawing>
+      </w:r>
+      <w:r>
+        <w:rPr>
+          <w:noProof/>
+        </w:rPr>
+        <w:drawing>
+          <wp:inline distT="0" distB="0" distL="0" distR="0" wp14:anchorId="3A44E54D" wp14:editId="001D7BDD">
+            <wp:extent cx="3981450" cy="8191500"/>
+            <wp:effectExtent l="0" t="0" r="0" b="0"/>
+            <wp:docPr id="24" name="Picture 24" descr="A screenshot of a phone&#10;&#10;Description automatically generated with medium confidence"/>
+            <wp:cNvGraphicFramePr>
+              <a:graphicFrameLocks xmlns:a="http://schemas.openxmlformats.org/drawingml/2006/main" noChangeAspect="1"/>
+            </wp:cNvGraphicFramePr>
+            <a:graphic xmlns:a="http://schemas.openxmlformats.org/drawingml/2006/main">
+              <a:graphicData uri="http://schemas.openxmlformats.org/drawingml/2006/picture">
+                <pic:pic xmlns:pic="http://schemas.openxmlformats.org/drawingml/2006/picture">
+                  <pic:nvPicPr>
+                    <pic:cNvPr id="24" name="Picture 24" descr="A screenshot of a phone&#10;&#10;Description automatically generated with medium confidence"/>
+                    <pic:cNvPicPr/>
+                  </pic:nvPicPr>
+                  <pic:blipFill>
+                    <a:blip r:embed="rId37"/>
+                    <a:stretch>
+                      <a:fillRect/>
+                    </a:stretch>
+                  </pic:blipFill>
+                  <pic:spPr>
+                    <a:xfrm>
+                      <a:off x="0" y="0"/>
+                      <a:ext cx="3981450" cy="8191500"/>
+                    </a:xfrm>
+                    <a:prstGeom prst="rect">
+                      <a:avLst/>
+                    </a:prstGeom>
+                  </pic:spPr>
+                </pic:pic>
+              </a:graphicData>
+            </a:graphic>
+          </wp:inline>
+        </w:drawing>
+      </w:r>
+    </w:p>
+    <w:p>
+      <w:pPr>
+        <w:rPr>
+          <w:b/>
+          <w:bCs/>
+        </w:rPr>
+      </w:pPr>
+      <w:r>
+        <w:rPr>
+          <w:b/>
+          <w:bCs/>
+        </w:rPr>
+        <w:lastRenderedPageBreak/>
+        <w:drawing>
+          <wp:anchor distT="0" distB="0" distL="114300" distR="114300" simplePos="0" relativeHeight="251802624" behindDoc="0" locked="0" layoutInCell="1" allowOverlap="1" wp14:anchorId="66FEC8DB" wp14:editId="7A124787">
+            <wp:simplePos x="0" y="0"/>
+            <wp:positionH relativeFrom="margin">
+              <wp:posOffset>2957054</wp:posOffset>
+            </wp:positionH>
+            <wp:positionV relativeFrom="paragraph">
+              <wp:posOffset>2820670</wp:posOffset>
+            </wp:positionV>
+            <wp:extent cx="636905" cy="554990"/>
+            <wp:effectExtent l="0" t="0" r="0" b="0"/>
+            <wp:wrapNone/>
+            <wp:docPr id="130" name="Picture 130" descr="A picture containing text, clipart&#10;&#10;Description automatically generated"/>
+            <wp:cNvGraphicFramePr>
+              <a:graphicFrameLocks xmlns:a="http://schemas.openxmlformats.org/drawingml/2006/main" noChangeAspect="1"/>
+            </wp:cNvGraphicFramePr>
+            <a:graphic xmlns:a="http://schemas.openxmlformats.org/drawingml/2006/main">
+              <a:graphicData uri="http://schemas.openxmlformats.org/drawingml/2006/picture">
+                <pic:pic xmlns:pic="http://schemas.openxmlformats.org/drawingml/2006/picture">
+                  <pic:nvPicPr>
+                    <pic:cNvPr id="28" name="Picture 28" descr="A picture containing text, clipart&#10;&#10;Description automatically generated"/>
+                    <pic:cNvPicPr>
+                      <a:picLocks noChangeAspect="1" noChangeArrowheads="1"/>
+                    </pic:cNvPicPr>
+                  </pic:nvPicPr>
+                  <pic:blipFill>
+                    <a:blip r:embed="rId5">
+                      <a:extLst>
+                        <a:ext uri="{28A0092B-C50C-407E-A947-70E740481C1C}">
+                          <a14:useLocalDpi xmlns:a14="http://schemas.microsoft.com/office/drawing/2010/main" val="0"/>
+                        </a:ext>
+                      </a:extLst>
+                    </a:blip>
+                    <a:srcRect/>
+                    <a:stretch>
+                      <a:fillRect/>
+                    </a:stretch>
+                  </pic:blipFill>
+                  <pic:spPr bwMode="auto">
+                    <a:xfrm>
+                      <a:off x="0" y="0"/>
+                      <a:ext cx="636905" cy="554990"/>
+                    </a:xfrm>
+                    <a:prstGeom prst="rect">
+                      <a:avLst/>
+                    </a:prstGeom>
+                    <a:noFill/>
+                    <a:ln>
+                      <a:noFill/>
+                    </a:ln>
+                  </pic:spPr>
+                </pic:pic>
+              </a:graphicData>
+            </a:graphic>
+            <wp14:sizeRelH relativeFrom="margin">
+              <wp14:pctWidth>0</wp14:pctWidth>
+            </wp14:sizeRelH>
+            <wp14:sizeRelV relativeFrom="margin">
+              <wp14:pctHeight>0</wp14:pctHeight>
+            </wp14:sizeRelV>
+          </wp:anchor>
+        </w:drawing>
+      </w:r>
+      <w:r>
+        <w:rPr>
+          <w:b/>
+          <w:bCs/>
+        </w:rPr>
+        <mc:AlternateContent>
+          <mc:Choice Requires="wps">
+            <w:drawing>
+              <wp:anchor distT="0" distB="0" distL="114300" distR="114300" simplePos="0" relativeHeight="251801600" behindDoc="0" locked="0" layoutInCell="1" allowOverlap="1" wp14:anchorId="58132F61" wp14:editId="2DC621B6">
+                <wp:simplePos x="0" y="0"/>
+                <wp:positionH relativeFrom="margin">
+                  <wp:align>center</wp:align>
+                </wp:positionH>
+                <wp:positionV relativeFrom="paragraph">
+                  <wp:posOffset>2107283</wp:posOffset>
+                </wp:positionV>
+                <wp:extent cx="395111" cy="1945216"/>
+                <wp:effectExtent l="0" t="19050" r="214630" b="36195"/>
+                <wp:wrapNone/>
+                <wp:docPr id="129" name="Right Brace 129"/>
+                <wp:cNvGraphicFramePr/>
+                <a:graphic xmlns:a="http://schemas.openxmlformats.org/drawingml/2006/main">
+                  <a:graphicData uri="http://schemas.microsoft.com/office/word/2010/wordprocessingShape">
+                    <wps:wsp>
+                      <wps:cNvSpPr/>
+                      <wps:spPr>
+                        <a:xfrm>
+                          <a:off x="0" y="0"/>
+                          <a:ext cx="395111" cy="1945216"/>
+                        </a:xfrm>
+                        <a:prstGeom prst="rightBrace">
+                          <a:avLst>
+                            <a:gd name="adj1" fmla="val 85939"/>
+                            <a:gd name="adj2" fmla="val 50000"/>
+                          </a:avLst>
+                        </a:prstGeom>
+                        <a:ln w="50800">
+                          <a:solidFill>
+                            <a:srgbClr val="EF901D"/>
+                          </a:solidFill>
+                        </a:ln>
+                      </wps:spPr>
+                      <wps:style>
+                        <a:lnRef idx="1">
+                          <a:schemeClr val="accent1"/>
+                        </a:lnRef>
+                        <a:fillRef idx="0">
+                          <a:schemeClr val="accent1"/>
+                        </a:fillRef>
+                        <a:effectRef idx="0">
+                          <a:schemeClr val="accent1"/>
+                        </a:effectRef>
+                        <a:fontRef idx="minor">
+                          <a:schemeClr val="tx1"/>
+                        </a:fontRef>
+                      </wps:style>
+                      <wps:bodyPr rot="0" spcFirstLastPara="0" vertOverflow="overflow" horzOverflow="overflow" vert="horz" wrap="square" lIns="91440" tIns="45720" rIns="91440" bIns="45720" numCol="1" spcCol="0" rtlCol="0" fromWordArt="0" anchor="ctr" anchorCtr="0" forceAA="0" compatLnSpc="1">
+                        <a:prstTxWarp prst="textNoShape">
+                          <a:avLst/>
+                        </a:prstTxWarp>
+                        <a:noAutofit/>
+                      </wps:bodyPr>
+                    </wps:wsp>
+                  </a:graphicData>
+                </a:graphic>
+                <wp14:sizeRelH relativeFrom="margin">
+                  <wp14:pctWidth>0</wp14:pctWidth>
+                </wp14:sizeRelH>
+                <wp14:sizeRelV relativeFrom="margin">
+                  <wp14:pctHeight>0</wp14:pctHeight>
+                </wp14:sizeRelV>
+              </wp:anchor>
+            </w:drawing>
+          </mc:Choice>
+          <mc:Fallback>
+            <w:pict>
+              <v:shapetype w14:anchorId="7B51CE25" id="_x0000_t88" coordsize="21600,21600" o:spt="88" adj="1800,10800" path="m,qx10800@0l10800@2qy21600@11,10800@3l10800@1qy,21600e" filled="f">
+                <v:formulas>
+                  <v:f eqn="val #0"/>
+                  <v:f eqn="sum 21600 0 #0"/>
+                  <v:f eqn="sum #1 0 #0"/>
+                  <v:f eqn="sum #1 #0 0"/>
+                  <v:f eqn="prod #0 9598 32768"/>
+                  <v:f eqn="sum 21600 0 @4"/>
+                  <v:f eqn="sum 21600 0 #1"/>
+                  <v:f eqn="min #1 @6"/>
+                  <v:f eqn="prod @7 1 2"/>
+                  <v:f eqn="prod #0 2 1"/>
+                  <v:f eqn="sum 21600 0 @9"/>
+                  <v:f eqn="val #1"/>
+                </v:formulas>
+                <v:path arrowok="t" o:connecttype="custom" o:connectlocs="0,0;21600,@11;0,21600" textboxrect="0,@4,7637,@5"/>
+                <v:handles>
+                  <v:h position="center,#0" yrange="0,@8"/>
+                  <v:h position="bottomRight,#1" yrange="@9,@10"/>
+                </v:handles>
+              </v:shapetype>
+              <v:shape id="Right Brace 129" o:spid="_x0000_s1026" type="#_x0000_t88" style="position:absolute;margin-left:0;margin-top:165.95pt;width:31.1pt;height:153.15pt;z-index:251801600;visibility:visible;mso-wrap-style:square;mso-width-percent:0;mso-height-percent:0;mso-wrap-distance-left:9pt;mso-wrap-distance-top:0;mso-wrap-distance-right:9pt;mso-wrap-distance-bottom:0;mso-position-horizontal:center;mso-position-horizontal-relative:margin;mso-position-vertical:absolute;mso-position-vertical-relative:text;mso-width-percent:0;mso-height-percent:0;mso-width-relative:margin;mso-height-relative:margin;v-text-anchor:middle" o:gfxdata="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" adj="3770" strokecolor="#ef901d" strokeweight="4pt">
+                <v:stroke joinstyle="miter"/>
+                <w10:wrap anchorx="margin"/>
+              </v:shape>
+            </w:pict>
+          </mc:Fallback>
+        </mc:AlternateContent>
+      </w:r>
+      <w:r>
+        <w:rPr>
+          <w:b/>
+          <w:bCs/>
+        </w:rPr>
+        <w:drawing>
+          <wp:anchor distT="0" distB="0" distL="114300" distR="114300" simplePos="0" relativeHeight="251799552" behindDoc="0" locked="0" layoutInCell="1" allowOverlap="1" wp14:anchorId="290B61BE" wp14:editId="6B2279DB">
+            <wp:simplePos x="0" y="0"/>
+            <wp:positionH relativeFrom="column">
+              <wp:posOffset>2625269</wp:posOffset>
+            </wp:positionH>
+            <wp:positionV relativeFrom="paragraph">
+              <wp:posOffset>4591050</wp:posOffset>
+            </wp:positionV>
+            <wp:extent cx="681990" cy="594360"/>
+            <wp:effectExtent l="0" t="0" r="0" b="0"/>
+            <wp:wrapNone/>
+            <wp:docPr id="126" name="Picture 126" descr="A picture containing text, clipart&#10;&#10;Description automatically generated"/>
+            <wp:cNvGraphicFramePr>
+              <a:graphicFrameLocks xmlns:a="http://schemas.openxmlformats.org/drawingml/2006/main" noChangeAspect="1"/>
+            </wp:cNvGraphicFramePr>
+            <a:graphic xmlns:a="http://schemas.openxmlformats.org/drawingml/2006/main">
+              <a:graphicData uri="http://schemas.openxmlformats.org/drawingml/2006/picture">
+                <pic:pic xmlns:pic="http://schemas.openxmlformats.org/drawingml/2006/picture">
+                  <pic:nvPicPr>
+                    <pic:cNvPr id="27" name="Picture 27" descr="A picture containing text, clipart&#10;&#10;Description automatically generated"/>
+                    <pic:cNvPicPr>
+                      <a:picLocks noChangeAspect="1" noChangeArrowheads="1"/>
+                    </pic:cNvPicPr>
+                  </pic:nvPicPr>
+                  <pic:blipFill>
+                    <a:blip r:embed="rId4">
+                      <a:extLst>
+                        <a:ext uri="{28A0092B-C50C-407E-A947-70E740481C1C}">
+                          <a14:useLocalDpi xmlns:a14="http://schemas.microsoft.com/office/drawing/2010/main" val="0"/>
+                        </a:ext>
+                      </a:extLst>
+                    </a:blip>
+                    <a:srcRect/>
+                    <a:stretch>
+                      <a:fillRect/>
+                    </a:stretch>
+                  </pic:blipFill>
+                  <pic:spPr bwMode="auto">
+                    <a:xfrm>
+                      <a:off x="0" y="0"/>
+                      <a:ext cx="681990" cy="594360"/>
+                    </a:xfrm>
+                    <a:prstGeom prst="rect">
+                      <a:avLst/>
+                    </a:prstGeom>
+                    <a:noFill/>
+                    <a:ln>
+                      <a:noFill/>
+                    </a:ln>
+                  </pic:spPr>
+                </pic:pic>
+              </a:graphicData>
+            </a:graphic>
+            <wp14:sizeRelH relativeFrom="margin">
+              <wp14:pctWidth>0</wp14:pctWidth>
+            </wp14:sizeRelH>
+            <wp14:sizeRelV relativeFrom="margin">
+              <wp14:pctHeight>0</wp14:pctHeight>
+            </wp14:sizeRelV>
+          </wp:anchor>
+        </w:drawing>
+      </w:r>
+      <w:r>
+        <w:rPr>
+          <w:b/>
+          <w:bCs/>
+          <w:noProof/>
+        </w:rPr>
+        <w:drawing>
+          <wp:anchor distT="0" distB="0" distL="114300" distR="114300" simplePos="0" relativeHeight="251798528" behindDoc="0" locked="0" layoutInCell="1" allowOverlap="1" wp14:anchorId="30EB5469" wp14:editId="24A9C411">
+            <wp:simplePos x="0" y="0"/>
+            <wp:positionH relativeFrom="margin">
+              <wp:posOffset>2781300</wp:posOffset>
+            </wp:positionH>
+            <wp:positionV relativeFrom="paragraph">
+              <wp:posOffset>4786451</wp:posOffset>
+            </wp:positionV>
+            <wp:extent cx="730250" cy="759460"/>
+            <wp:effectExtent l="4445" t="0" r="0" b="0"/>
+            <wp:wrapNone/>
+            <wp:docPr id="128" name="Picture 128" descr="Shape, arrow&#10;&#10;Description automatically generated"/>
+            <wp:cNvGraphicFramePr>
+              <a:graphicFrameLocks xmlns:a="http://schemas.openxmlformats.org/drawingml/2006/main" noChangeAspect="1"/>
+            </wp:cNvGraphicFramePr>
+            <a:graphic xmlns:a="http://schemas.openxmlformats.org/drawingml/2006/main">
+              <a:graphicData uri="http://schemas.openxmlformats.org/drawingml/2006/picture">
+                <pic:pic xmlns:pic="http://schemas.openxmlformats.org/drawingml/2006/picture">
+                  <pic:nvPicPr>
+                    <pic:cNvPr id="1" name="Picture 1" descr="Shape, arrow&#10;&#10;Description automatically generated"/>
+                    <pic:cNvPicPr>
+                      <a:picLocks noChangeAspect="1" noChangeArrowheads="1"/>
+                    </pic:cNvPicPr>
+                  </pic:nvPicPr>
+                  <pic:blipFill>
+                    <a:blip r:embed="rId34" cstate="print">
+                      <a:extLst>
+                        <a:ext uri="{28A0092B-C50C-407E-A947-70E740481C1C}">
+                          <a14:useLocalDpi xmlns:a14="http://schemas.microsoft.com/office/drawing/2010/main" val="0"/>
+                        </a:ext>
+                      </a:extLst>
+                    </a:blip>
+                    <a:srcRect/>
+                    <a:stretch>
+                      <a:fillRect/>
+                    </a:stretch>
+                  </pic:blipFill>
+                  <pic:spPr bwMode="auto">
+                    <a:xfrm rot="16200000" flipH="1">
+                      <a:off x="0" y="0"/>
+                      <a:ext cx="730250" cy="759460"/>
+                    </a:xfrm>
+                    <a:prstGeom prst="rect">
+                      <a:avLst/>
+                    </a:prstGeom>
+                    <a:noFill/>
+                    <a:ln>
+                      <a:noFill/>
+                    </a:ln>
+                  </pic:spPr>
+                </pic:pic>
+              </a:graphicData>
+            </a:graphic>
+            <wp14:sizeRelH relativeFrom="margin">
+              <wp14:pctWidth>0</wp14:pctWidth>
+            </wp14:sizeRelH>
+            <wp14:sizeRelV relativeFrom="margin">
+              <wp14:pctHeight>0</wp14:pctHeight>
+            </wp14:sizeRelV>
+          </wp:anchor>
+        </w:drawing>
+      </w:r>
+      <w:r>
+        <w:rPr>
+          <w:b/>
+          <w:bCs/>
+        </w:rPr>
+        <w:drawing>
+          <wp:anchor distT="0" distB="0" distL="114300" distR="114300" simplePos="0" relativeHeight="251796480" behindDoc="0" locked="0" layoutInCell="1" allowOverlap="1" wp14:anchorId="1E4F8E69" wp14:editId="1FD37D3F">
+            <wp:simplePos x="0" y="0"/>
+            <wp:positionH relativeFrom="margin">
+              <wp:posOffset>588010</wp:posOffset>
+            </wp:positionH>
+            <wp:positionV relativeFrom="paragraph">
+              <wp:posOffset>4606290</wp:posOffset>
+            </wp:positionV>
+            <wp:extent cx="694055" cy="605155"/>
+            <wp:effectExtent l="0" t="0" r="0" b="4445"/>
+            <wp:wrapNone/>
+            <wp:docPr id="122" name="Picture 122" descr="Icon&#10;&#10;Description automatically generated"/>
+            <wp:cNvGraphicFramePr>
+              <a:graphicFrameLocks xmlns:a="http://schemas.openxmlformats.org/drawingml/2006/main" noChangeAspect="1"/>
+            </wp:cNvGraphicFramePr>
+            <a:graphic xmlns:a="http://schemas.openxmlformats.org/drawingml/2006/main">
+              <a:graphicData uri="http://schemas.openxmlformats.org/drawingml/2006/picture">
+                <pic:pic xmlns:pic="http://schemas.openxmlformats.org/drawingml/2006/picture">
+                  <pic:nvPicPr>
+                    <pic:cNvPr id="38" name="Picture 38" descr="Icon&#10;&#10;Description automatically generated"/>
+                    <pic:cNvPicPr>
+                      <a:picLocks noChangeAspect="1" noChangeArrowheads="1"/>
+                    </pic:cNvPicPr>
+                  </pic:nvPicPr>
+                  <pic:blipFill>
+                    <a:blip r:embed="rId15">
+                      <a:extLst>
+                        <a:ext uri="{28A0092B-C50C-407E-A947-70E740481C1C}">
+                          <a14:useLocalDpi xmlns:a14="http://schemas.microsoft.com/office/drawing/2010/main" val="0"/>
+                        </a:ext>
+                      </a:extLst>
+                    </a:blip>
+                    <a:srcRect/>
+                    <a:stretch>
+                      <a:fillRect/>
+                    </a:stretch>
+                  </pic:blipFill>
+                  <pic:spPr bwMode="auto">
+                    <a:xfrm>
+                      <a:off x="0" y="0"/>
+                      <a:ext cx="694055" cy="605155"/>
+                    </a:xfrm>
+                    <a:prstGeom prst="rect">
+                      <a:avLst/>
+                    </a:prstGeom>
+                    <a:noFill/>
+                    <a:ln>
+                      <a:noFill/>
+                    </a:ln>
+                  </pic:spPr>
+                </pic:pic>
+              </a:graphicData>
+            </a:graphic>
+            <wp14:sizeRelH relativeFrom="margin">
+              <wp14:pctWidth>0</wp14:pctWidth>
+            </wp14:sizeRelH>
+            <wp14:sizeRelV relativeFrom="margin">
+              <wp14:pctHeight>0</wp14:pctHeight>
+            </wp14:sizeRelV>
+          </wp:anchor>
+        </w:drawing>
+      </w:r>
+      <w:r>
+        <w:rPr>
+          <w:b/>
+          <w:bCs/>
+          <w:noProof/>
+        </w:rPr>
+        <w:drawing>
+          <wp:anchor distT="0" distB="0" distL="114300" distR="114300" simplePos="0" relativeHeight="251795456" behindDoc="0" locked="0" layoutInCell="1" allowOverlap="1" wp14:anchorId="409E1596" wp14:editId="0F788ECA">
+            <wp:simplePos x="0" y="0"/>
+            <wp:positionH relativeFrom="margin">
+              <wp:posOffset>439102</wp:posOffset>
+            </wp:positionH>
+            <wp:positionV relativeFrom="paragraph">
+              <wp:posOffset>4824234</wp:posOffset>
+            </wp:positionV>
+            <wp:extent cx="695325" cy="695960"/>
+            <wp:effectExtent l="0" t="317" r="9207" b="9208"/>
+            <wp:wrapNone/>
+            <wp:docPr id="127" name="Picture 127" descr="Shape, arrow&#10;&#10;Description automatically generated"/>
+            <wp:cNvGraphicFramePr>
+              <a:graphicFrameLocks xmlns:a="http://schemas.openxmlformats.org/drawingml/2006/main" noChangeAspect="1"/>
+            </wp:cNvGraphicFramePr>
+            <a:graphic xmlns:a="http://schemas.openxmlformats.org/drawingml/2006/main">
+              <a:graphicData uri="http://schemas.openxmlformats.org/drawingml/2006/picture">
+                <pic:pic xmlns:pic="http://schemas.openxmlformats.org/drawingml/2006/picture">
+                  <pic:nvPicPr>
+                    <pic:cNvPr id="1" name="Picture 1" descr="Shape, arrow&#10;&#10;Description automatically generated"/>
+                    <pic:cNvPicPr>
+                      <a:picLocks noChangeAspect="1" noChangeArrowheads="1"/>
+                    </pic:cNvPicPr>
+                  </pic:nvPicPr>
+                  <pic:blipFill>
+                    <a:blip r:embed="rId34" cstate="print">
+                      <a:extLst>
+                        <a:ext uri="{28A0092B-C50C-407E-A947-70E740481C1C}">
+                          <a14:useLocalDpi xmlns:a14="http://schemas.microsoft.com/office/drawing/2010/main" val="0"/>
+                        </a:ext>
+                      </a:extLst>
+                    </a:blip>
+                    <a:srcRect/>
+                    <a:stretch>
+                      <a:fillRect/>
+                    </a:stretch>
+                  </pic:blipFill>
+                  <pic:spPr bwMode="auto">
+                    <a:xfrm rot="5400000">
+                      <a:off x="0" y="0"/>
+                      <a:ext cx="695325" cy="695960"/>
+                    </a:xfrm>
+                    <a:prstGeom prst="rect">
+                      <a:avLst/>
+                    </a:prstGeom>
+                    <a:noFill/>
+                    <a:ln>
+                      <a:noFill/>
+                    </a:ln>
+                  </pic:spPr>
+                </pic:pic>
+              </a:graphicData>
+            </a:graphic>
+            <wp14:sizeRelH relativeFrom="margin">
+              <wp14:pctWidth>0</wp14:pctWidth>
+            </wp14:sizeRelH>
+            <wp14:sizeRelV relativeFrom="margin">
+              <wp14:pctHeight>0</wp14:pctHeight>
+            </wp14:sizeRelV>
+          </wp:anchor>
+        </w:drawing>
+      </w:r>
+      <w:r>
+        <w:rPr>
+          <w:noProof/>
+        </w:rPr>
+        <w:drawing>
+          <wp:inline distT="0" distB="0" distL="0" distR="0" wp14:anchorId="4F79F88A" wp14:editId="0210B8EA">
+            <wp:extent cx="3952875" cy="8172450"/>
+            <wp:effectExtent l="0" t="0" r="9525" b="0"/>
+            <wp:docPr id="121" name="Picture 121" descr="A screenshot of a phone&#10;&#10;Description automatically generated with medium confidence"/>
+            <wp:cNvGraphicFramePr>
+              <a:graphicFrameLocks xmlns:a="http://schemas.openxmlformats.org/drawingml/2006/main" noChangeAspect="1"/>
+            </wp:cNvGraphicFramePr>
+            <a:graphic xmlns:a="http://schemas.openxmlformats.org/drawingml/2006/main">
+              <a:graphicData uri="http://schemas.openxmlformats.org/drawingml/2006/picture">
+                <pic:pic xmlns:pic="http://schemas.openxmlformats.org/drawingml/2006/picture">
+                  <pic:nvPicPr>
+                    <pic:cNvPr id="121" name="Picture 121" descr="A screenshot of a phone&#10;&#10;Description automatically generated with medium confidence"/>
+                    <pic:cNvPicPr/>
+                  </pic:nvPicPr>
+                  <pic:blipFill>
+                    <a:blip r:embed="rId38"/>
+                    <a:stretch>
+                      <a:fillRect/>
+                    </a:stretch>
+                  </pic:blipFill>
+                  <pic:spPr>
+                    <a:xfrm>
+                      <a:off x="0" y="0"/>
+                      <a:ext cx="3952875" cy="8172450"/>
+                    </a:xfrm>
+                    <a:prstGeom prst="rect">
+                      <a:avLst/>
+                    </a:prstGeom>
+                  </pic:spPr>
+                </pic:pic>
+              </a:graphicData>
+            </a:graphic>
+          </wp:inline>
+        </w:drawing>
+      </w:r>
+    </w:p>
+    <w:p>
+      <w:r>
+        <w:rPr>
+          <w:b/>
+          <w:bCs/>
+          <w:noProof/>
+        </w:rPr>
+        <w:lastRenderedPageBreak/>
+        <w:drawing>
+          <wp:anchor distT="0" distB="0" distL="114300" distR="114300" simplePos="0" relativeHeight="251832320" behindDoc="0" locked="0" layoutInCell="1" allowOverlap="1" wp14:anchorId="05F0ECB8" wp14:editId="01F9F46D">
+            <wp:simplePos x="0" y="0"/>
+            <wp:positionH relativeFrom="margin">
+              <wp:posOffset>551815</wp:posOffset>
+            </wp:positionH>
+            <wp:positionV relativeFrom="paragraph">
+              <wp:posOffset>5800231</wp:posOffset>
+            </wp:positionV>
+            <wp:extent cx="819207" cy="360680"/>
+            <wp:effectExtent l="38100" t="19050" r="19050" b="0"/>
+            <wp:wrapNone/>
+            <wp:docPr id="155" name="Picture 155" descr="Shape, arrow&#10;&#10;Description automatically generated"/>
+            <wp:cNvGraphicFramePr>
+              <a:graphicFrameLocks xmlns:a="http://schemas.openxmlformats.org/drawingml/2006/main" noChangeAspect="1"/>
+            </wp:cNvGraphicFramePr>
+            <a:graphic xmlns:a="http://schemas.openxmlformats.org/drawingml/2006/main">
+              <a:graphicData uri="http://schemas.openxmlformats.org/drawingml/2006/picture">
+                <pic:pic xmlns:pic="http://schemas.openxmlformats.org/drawingml/2006/picture">
+                  <pic:nvPicPr>
+                    <pic:cNvPr id="1" name="Picture 1" descr="Shape, arrow&#10;&#10;Description automatically generated"/>
+                    <pic:cNvPicPr>
+                      <a:picLocks noChangeAspect="1" noChangeArrowheads="1"/>
+                    </pic:cNvPicPr>
+                  </pic:nvPicPr>
+                  <pic:blipFill>
+                    <a:blip r:embed="rId34" cstate="print">
+                      <a:extLst>
+                        <a:ext uri="{28A0092B-C50C-407E-A947-70E740481C1C}">
+                          <a14:useLocalDpi xmlns:a14="http://schemas.microsoft.com/office/drawing/2010/main" val="0"/>
+                        </a:ext>
+                      </a:extLst>
+                    </a:blip>
+                    <a:srcRect/>
+                    <a:stretch>
+                      <a:fillRect/>
+                    </a:stretch>
+                  </pic:blipFill>
+                  <pic:spPr bwMode="auto">
+                    <a:xfrm rot="11225603" flipH="1">
+                      <a:off x="0" y="0"/>
+                      <a:ext cx="819207" cy="360680"/>
+                    </a:xfrm>
+                    <a:prstGeom prst="rect">
+                      <a:avLst/>
+                    </a:prstGeom>
+                    <a:noFill/>
+                    <a:ln>
+                      <a:noFill/>
+                    </a:ln>
+                  </pic:spPr>
+                </pic:pic>
+              </a:graphicData>
+            </a:graphic>
+            <wp14:sizeRelH relativeFrom="margin">
+              <wp14:pctWidth>0</wp14:pctWidth>
+            </wp14:sizeRelH>
+            <wp14:sizeRelV relativeFrom="margin">
+              <wp14:pctHeight>0</wp14:pctHeight>
+            </wp14:sizeRelV>
+          </wp:anchor>
+        </w:drawing>
+      </w:r>
+      <w:r>
+        <w:rPr>
+          <w:b/>
+          <w:bCs/>
+          <w:noProof/>
+        </w:rPr>
+        <w:drawing>
+          <wp:anchor distT="0" distB="0" distL="114300" distR="114300" simplePos="0" relativeHeight="251830272" behindDoc="0" locked="0" layoutInCell="1" allowOverlap="1" wp14:anchorId="64A759F5" wp14:editId="2A5369D4">
+            <wp:simplePos x="0" y="0"/>
+            <wp:positionH relativeFrom="margin">
+              <wp:posOffset>369313</wp:posOffset>
+            </wp:positionH>
+            <wp:positionV relativeFrom="paragraph">
+              <wp:posOffset>5423039</wp:posOffset>
+            </wp:positionV>
+            <wp:extent cx="1905394" cy="499574"/>
+            <wp:effectExtent l="0" t="133350" r="0" b="167640"/>
+            <wp:wrapNone/>
+            <wp:docPr id="154" name="Picture 154" descr="Shape, arrow&#10;&#10;Description automatically generated"/>
+            <wp:cNvGraphicFramePr>
+              <a:graphicFrameLocks xmlns:a="http://schemas.openxmlformats.org/drawingml/2006/main" noChangeAspect="1"/>
+            </wp:cNvGraphicFramePr>
+            <a:graphic xmlns:a="http://schemas.openxmlformats.org/drawingml/2006/main">
+              <a:graphicData uri="http://schemas.openxmlformats.org/drawingml/2006/picture">
+                <pic:pic xmlns:pic="http://schemas.openxmlformats.org/drawingml/2006/picture">
+                  <pic:nvPicPr>
+                    <pic:cNvPr id="1" name="Picture 1" descr="Shape, arrow&#10;&#10;Description automatically generated"/>
+                    <pic:cNvPicPr>
+                      <a:picLocks noChangeAspect="1" noChangeArrowheads="1"/>
+                    </pic:cNvPicPr>
+                  </pic:nvPicPr>
+                  <pic:blipFill>
+                    <a:blip r:embed="rId34" cstate="print">
+                      <a:extLst>
+                        <a:ext uri="{28A0092B-C50C-407E-A947-70E740481C1C}">
+                          <a14:useLocalDpi xmlns:a14="http://schemas.microsoft.com/office/drawing/2010/main" val="0"/>
+                        </a:ext>
+                      </a:extLst>
+                    </a:blip>
+                    <a:srcRect/>
+                    <a:stretch>
+                      <a:fillRect/>
+                    </a:stretch>
+                  </pic:blipFill>
+                  <pic:spPr bwMode="auto">
+                    <a:xfrm rot="10240095" flipH="1">
+                      <a:off x="0" y="0"/>
+                      <a:ext cx="1944127" cy="509729"/>
+                    </a:xfrm>
+                    <a:prstGeom prst="rect">
+                      <a:avLst/>
+                    </a:prstGeom>
+                    <a:noFill/>
+                    <a:ln>
+                      <a:noFill/>
+                    </a:ln>
+                  </pic:spPr>
+                </pic:pic>
+              </a:graphicData>
+            </a:graphic>
+            <wp14:sizeRelH relativeFrom="margin">
+              <wp14:pctWidth>0</wp14:pctWidth>
+            </wp14:sizeRelH>
+            <wp14:sizeRelV relativeFrom="margin">
+              <wp14:pctHeight>0</wp14:pctHeight>
+            </wp14:sizeRelV>
+          </wp:anchor>
+        </w:drawing>
+      </w:r>
+      <w:r>
+        <w:rPr>
+          <w:b/>
+          <w:bCs/>
+          <w:noProof/>
+        </w:rPr>
+        <w:drawing>
+          <wp:anchor distT="0" distB="0" distL="114300" distR="114300" simplePos="0" relativeHeight="251828224" behindDoc="0" locked="0" layoutInCell="1" allowOverlap="1" wp14:anchorId="41A77167" wp14:editId="7351550D">
+            <wp:simplePos x="0" y="0"/>
+            <wp:positionH relativeFrom="margin">
+              <wp:posOffset>365056</wp:posOffset>
+            </wp:positionH>
+            <wp:positionV relativeFrom="paragraph">
+              <wp:posOffset>5426992</wp:posOffset>
+            </wp:positionV>
+            <wp:extent cx="621481" cy="514350"/>
+            <wp:effectExtent l="0" t="114300" r="0" b="152400"/>
+            <wp:wrapNone/>
+            <wp:docPr id="153" name="Picture 153" descr="Shape, arrow&#10;&#10;Description automatically generated"/>
+            <wp:cNvGraphicFramePr>
+              <a:graphicFrameLocks xmlns:a="http://schemas.openxmlformats.org/drawingml/2006/main" noChangeAspect="1"/>
+            </wp:cNvGraphicFramePr>
+            <a:graphic xmlns:a="http://schemas.openxmlformats.org/drawingml/2006/main">
+              <a:graphicData uri="http://schemas.openxmlformats.org/drawingml/2006/picture">
+                <pic:pic xmlns:pic="http://schemas.openxmlformats.org/drawingml/2006/picture">
+                  <pic:nvPicPr>
+                    <pic:cNvPr id="1" name="Picture 1" descr="Shape, arrow&#10;&#10;Description automatically generated"/>
+                    <pic:cNvPicPr>
+                      <a:picLocks noChangeAspect="1" noChangeArrowheads="1"/>
+                    </pic:cNvPicPr>
+                  </pic:nvPicPr>
+                  <pic:blipFill>
+                    <a:blip r:embed="rId34" cstate="print">
+                      <a:extLst>
+                        <a:ext uri="{28A0092B-C50C-407E-A947-70E740481C1C}">
+                          <a14:useLocalDpi xmlns:a14="http://schemas.microsoft.com/office/drawing/2010/main" val="0"/>
+                        </a:ext>
+                      </a:extLst>
+                    </a:blip>
+                    <a:srcRect/>
+                    <a:stretch>
+                      <a:fillRect/>
+                    </a:stretch>
+                  </pic:blipFill>
+                  <pic:spPr bwMode="auto">
+                    <a:xfrm rot="8374054" flipH="1">
+                      <a:off x="0" y="0"/>
+                      <a:ext cx="621481" cy="514350"/>
+                    </a:xfrm>
+                    <a:prstGeom prst="rect">
+                      <a:avLst/>
+                    </a:prstGeom>
+                    <a:noFill/>
+                    <a:ln>
+                      <a:noFill/>
+                    </a:ln>
+                  </pic:spPr>
+                </pic:pic>
+              </a:graphicData>
+            </a:graphic>
+            <wp14:sizeRelH relativeFrom="margin">
+              <wp14:pctWidth>0</wp14:pctWidth>
+            </wp14:sizeRelH>
+            <wp14:sizeRelV relativeFrom="margin">
+              <wp14:pctHeight>0</wp14:pctHeight>
+            </wp14:sizeRelV>
+          </wp:anchor>
+        </w:drawing>
+      </w:r>
+      <w:r>
+        <w:rPr>
+          <w:noProof/>
+        </w:rPr>
+        <w:drawing>
+          <wp:anchor distT="0" distB="0" distL="114300" distR="114300" simplePos="0" relativeHeight="251833344" behindDoc="0" locked="0" layoutInCell="1" allowOverlap="1" wp14:anchorId="70EEB967" wp14:editId="67257A43">
+            <wp:simplePos x="0" y="0"/>
+            <wp:positionH relativeFrom="column">
+              <wp:posOffset>224790</wp:posOffset>
+            </wp:positionH>
+            <wp:positionV relativeFrom="paragraph">
+              <wp:posOffset>5734544</wp:posOffset>
+            </wp:positionV>
+            <wp:extent cx="609600" cy="531368"/>
+            <wp:effectExtent l="0" t="0" r="0" b="2540"/>
+            <wp:wrapNone/>
+            <wp:docPr id="151" name="Picture 151" descr="A picture containing text, clipart&#10;&#10;Description automatically generated"/>
+            <wp:cNvGraphicFramePr>
+              <a:graphicFrameLocks xmlns:a="http://schemas.openxmlformats.org/drawingml/2006/main" noChangeAspect="1"/>
+            </wp:cNvGraphicFramePr>
+            <a:graphic xmlns:a="http://schemas.openxmlformats.org/drawingml/2006/main">
+              <a:graphicData uri="http://schemas.openxmlformats.org/drawingml/2006/picture">
+                <pic:pic xmlns:pic="http://schemas.openxmlformats.org/drawingml/2006/picture">
+                  <pic:nvPicPr>
+                    <pic:cNvPr id="28" name="Picture 28" descr="A picture containing text, clipart&#10;&#10;Description automatically generated"/>
+                    <pic:cNvPicPr>
+                      <a:picLocks noChangeAspect="1" noChangeArrowheads="1"/>
+                    </pic:cNvPicPr>
+                  </pic:nvPicPr>
+                  <pic:blipFill>
+                    <a:blip r:embed="rId5">
+                      <a:extLst>
+                        <a:ext uri="{28A0092B-C50C-407E-A947-70E740481C1C}">
+                          <a14:useLocalDpi xmlns:a14="http://schemas.microsoft.com/office/drawing/2010/main" val="0"/>
+                        </a:ext>
+                      </a:extLst>
+                    </a:blip>
+                    <a:srcRect/>
+                    <a:stretch>
+                      <a:fillRect/>
+                    </a:stretch>
+                  </pic:blipFill>
+                  <pic:spPr bwMode="auto">
+                    <a:xfrm>
+                      <a:off x="0" y="0"/>
+                      <a:ext cx="609600" cy="531368"/>
+                    </a:xfrm>
+                    <a:prstGeom prst="rect">
+                      <a:avLst/>
+                    </a:prstGeom>
+                    <a:noFill/>
+                    <a:ln>
+                      <a:noFill/>
+                    </a:ln>
+                  </pic:spPr>
+                </pic:pic>
+              </a:graphicData>
+            </a:graphic>
+            <wp14:sizeRelH relativeFrom="margin">
+              <wp14:pctWidth>0</wp14:pctWidth>
+            </wp14:sizeRelH>
+            <wp14:sizeRelV relativeFrom="margin">
+              <wp14:pctHeight>0</wp14:pctHeight>
+            </wp14:sizeRelV>
+          </wp:anchor>
+        </w:drawing>
+      </w:r>
+      <w:r>
+        <w:drawing>
+          <wp:anchor distT="0" distB="0" distL="114300" distR="114300" simplePos="0" relativeHeight="251819008" behindDoc="0" locked="0" layoutInCell="1" allowOverlap="1" wp14:anchorId="0EF74B4F" wp14:editId="13BCE692">
+            <wp:simplePos x="0" y="0"/>
+            <wp:positionH relativeFrom="margin">
+              <wp:posOffset>2244090</wp:posOffset>
+            </wp:positionH>
+            <wp:positionV relativeFrom="paragraph">
+              <wp:posOffset>370981</wp:posOffset>
+            </wp:positionV>
+            <wp:extent cx="621470" cy="541867"/>
+            <wp:effectExtent l="0" t="0" r="7620" b="0"/>
+            <wp:wrapNone/>
+            <wp:docPr id="140" name="Picture 140" descr="Icon&#10;&#10;Description automatically generated"/>
+            <wp:cNvGraphicFramePr>
+              <a:graphicFrameLocks xmlns:a="http://schemas.openxmlformats.org/drawingml/2006/main" noChangeAspect="1"/>
+            </wp:cNvGraphicFramePr>
+            <a:graphic xmlns:a="http://schemas.openxmlformats.org/drawingml/2006/main">
+              <a:graphicData uri="http://schemas.openxmlformats.org/drawingml/2006/picture">
+                <pic:pic xmlns:pic="http://schemas.openxmlformats.org/drawingml/2006/picture">
+                  <pic:nvPicPr>
+                    <pic:cNvPr id="38" name="Picture 38" descr="Icon&#10;&#10;Description automatically generated"/>
+                    <pic:cNvPicPr>
+                      <a:picLocks noChangeAspect="1" noChangeArrowheads="1"/>
+                    </pic:cNvPicPr>
+                  </pic:nvPicPr>
+                  <pic:blipFill>
+                    <a:blip r:embed="rId15">
+                      <a:extLst>
+                        <a:ext uri="{28A0092B-C50C-407E-A947-70E740481C1C}">
+                          <a14:useLocalDpi xmlns:a14="http://schemas.microsoft.com/office/drawing/2010/main" val="0"/>
+                        </a:ext>
+                      </a:extLst>
+                    </a:blip>
+                    <a:srcRect/>
+                    <a:stretch>
+                      <a:fillRect/>
+                    </a:stretch>
+                  </pic:blipFill>
+                  <pic:spPr bwMode="auto">
+                    <a:xfrm>
+                      <a:off x="0" y="0"/>
+                      <a:ext cx="621470" cy="541867"/>
+                    </a:xfrm>
+                    <a:prstGeom prst="rect">
+                      <a:avLst/>
+                    </a:prstGeom>
+                    <a:noFill/>
+                    <a:ln>
+                      <a:noFill/>
+                    </a:ln>
+                  </pic:spPr>
+                </pic:pic>
+              </a:graphicData>
+            </a:graphic>
+            <wp14:sizeRelH relativeFrom="margin">
+              <wp14:pctWidth>0</wp14:pctWidth>
+            </wp14:sizeRelH>
+            <wp14:sizeRelV relativeFrom="margin">
+              <wp14:pctHeight>0</wp14:pctHeight>
+            </wp14:sizeRelV>
+          </wp:anchor>
+        </w:drawing>
+      </w:r>
+      <w:r>
+        <w:rPr>
+          <w:noProof/>
+        </w:rPr>
+        <w:drawing>
+          <wp:anchor distT="0" distB="0" distL="114300" distR="114300" simplePos="0" relativeHeight="251824128" behindDoc="0" locked="0" layoutInCell="1" allowOverlap="1" wp14:anchorId="3EC375FE" wp14:editId="224B28C0">
+            <wp:simplePos x="0" y="0"/>
+            <wp:positionH relativeFrom="column">
+              <wp:posOffset>1721979</wp:posOffset>
+            </wp:positionH>
+            <wp:positionV relativeFrom="paragraph">
+              <wp:posOffset>6758305</wp:posOffset>
+            </wp:positionV>
+            <wp:extent cx="608330" cy="530225"/>
+            <wp:effectExtent l="0" t="0" r="1270" b="3175"/>
+            <wp:wrapNone/>
+            <wp:docPr id="149" name="Picture 149" descr="A picture containing text, clipart&#10;&#10;Description automatically generated"/>
+            <wp:cNvGraphicFramePr>
+              <a:graphicFrameLocks xmlns:a="http://schemas.openxmlformats.org/drawingml/2006/main" noChangeAspect="1"/>
+            </wp:cNvGraphicFramePr>
+            <a:graphic xmlns:a="http://schemas.openxmlformats.org/drawingml/2006/main">
+              <a:graphicData uri="http://schemas.openxmlformats.org/drawingml/2006/picture">
+                <pic:pic xmlns:pic="http://schemas.openxmlformats.org/drawingml/2006/picture">
+                  <pic:nvPicPr>
+                    <pic:cNvPr id="27" name="Picture 27" descr="A picture containing text, clipart&#10;&#10;Description automatically generated"/>
+                    <pic:cNvPicPr>
+                      <a:picLocks noChangeAspect="1" noChangeArrowheads="1"/>
+                    </pic:cNvPicPr>
+                  </pic:nvPicPr>
+                  <pic:blipFill>
+                    <a:blip r:embed="rId4">
+                      <a:extLst>
+                        <a:ext uri="{28A0092B-C50C-407E-A947-70E740481C1C}">
+                          <a14:useLocalDpi xmlns:a14="http://schemas.microsoft.com/office/drawing/2010/main" val="0"/>
+                        </a:ext>
+                      </a:extLst>
+                    </a:blip>
+                    <a:srcRect/>
+                    <a:stretch>
+                      <a:fillRect/>
+                    </a:stretch>
+                  </pic:blipFill>
+                  <pic:spPr bwMode="auto">
+                    <a:xfrm>
+                      <a:off x="0" y="0"/>
+                      <a:ext cx="608330" cy="530225"/>
+                    </a:xfrm>
+                    <a:prstGeom prst="rect">
+                      <a:avLst/>
+                    </a:prstGeom>
+                    <a:noFill/>
+                    <a:ln>
+                      <a:noFill/>
+                    </a:ln>
+                  </pic:spPr>
+                </pic:pic>
+              </a:graphicData>
+            </a:graphic>
+            <wp14:sizeRelH relativeFrom="margin">
+              <wp14:pctWidth>0</wp14:pctWidth>
+            </wp14:sizeRelH>
+            <wp14:sizeRelV relativeFrom="margin">
+              <wp14:pctHeight>0</wp14:pctHeight>
+            </wp14:sizeRelV>
+          </wp:anchor>
+        </w:drawing>
+      </w:r>
+      <w:r>
+        <w:rPr>
+          <w:b/>
+          <w:bCs/>
+          <w:noProof/>
+        </w:rPr>
+        <w:drawing>
+          <wp:anchor distT="0" distB="0" distL="114300" distR="114300" simplePos="0" relativeHeight="251823104" behindDoc="0" locked="0" layoutInCell="1" allowOverlap="1" wp14:anchorId="24402BE6" wp14:editId="6FBC103A">
+            <wp:simplePos x="0" y="0"/>
+            <wp:positionH relativeFrom="margin">
+              <wp:posOffset>2030730</wp:posOffset>
+            </wp:positionH>
+            <wp:positionV relativeFrom="paragraph">
+              <wp:posOffset>6804519</wp:posOffset>
+            </wp:positionV>
+            <wp:extent cx="753545" cy="606425"/>
+            <wp:effectExtent l="0" t="0" r="66040" b="0"/>
+            <wp:wrapNone/>
+            <wp:docPr id="150" name="Picture 150" descr="Shape, arrow&#10;&#10;Description automatically generated"/>
+            <wp:cNvGraphicFramePr>
+              <a:graphicFrameLocks xmlns:a="http://schemas.openxmlformats.org/drawingml/2006/main" noChangeAspect="1"/>
+            </wp:cNvGraphicFramePr>
+            <a:graphic xmlns:a="http://schemas.openxmlformats.org/drawingml/2006/main">
+              <a:graphicData uri="http://schemas.openxmlformats.org/drawingml/2006/picture">
+                <pic:pic xmlns:pic="http://schemas.openxmlformats.org/drawingml/2006/picture">
+                  <pic:nvPicPr>
+                    <pic:cNvPr id="1" name="Picture 1" descr="Shape, arrow&#10;&#10;Description automatically generated"/>
+                    <pic:cNvPicPr>
+                      <a:picLocks noChangeAspect="1" noChangeArrowheads="1"/>
+                    </pic:cNvPicPr>
+                  </pic:nvPicPr>
+                  <pic:blipFill>
+                    <a:blip r:embed="rId34" cstate="print">
+                      <a:extLst>
+                        <a:ext uri="{28A0092B-C50C-407E-A947-70E740481C1C}">
+                          <a14:useLocalDpi xmlns:a14="http://schemas.microsoft.com/office/drawing/2010/main" val="0"/>
+                        </a:ext>
+                      </a:extLst>
+                    </a:blip>
+                    <a:srcRect/>
+                    <a:stretch>
+                      <a:fillRect/>
+                    </a:stretch>
+                  </pic:blipFill>
+                  <pic:spPr bwMode="auto">
+                    <a:xfrm rot="13377872" flipH="1">
+                      <a:off x="0" y="0"/>
+                      <a:ext cx="753545" cy="606425"/>
+                    </a:xfrm>
+                    <a:prstGeom prst="rect">
+                      <a:avLst/>
+                    </a:prstGeom>
+                    <a:noFill/>
+                    <a:ln>
+                      <a:noFill/>
+                    </a:ln>
+                  </pic:spPr>
+                </pic:pic>
+              </a:graphicData>
+            </a:graphic>
+            <wp14:sizeRelH relativeFrom="margin">
+              <wp14:pctWidth>0</wp14:pctWidth>
+            </wp14:sizeRelH>
+            <wp14:sizeRelV relativeFrom="margin">
+              <wp14:pctHeight>0</wp14:pctHeight>
+            </wp14:sizeRelV>
+          </wp:anchor>
+        </w:drawing>
+      </w:r>
+      <w:r>
+        <w:rPr>
+          <w:b/>
+          <w:bCs/>
+          <w:noProof/>
+        </w:rPr>
+        <w:drawing>
+          <wp:anchor distT="0" distB="0" distL="114300" distR="114300" simplePos="0" relativeHeight="251814912" behindDoc="0" locked="0" layoutInCell="1" allowOverlap="1" wp14:anchorId="784AF525" wp14:editId="37C4D8F4">
+            <wp:simplePos x="0" y="0"/>
+            <wp:positionH relativeFrom="margin">
+              <wp:posOffset>2461483</wp:posOffset>
+            </wp:positionH>
+            <wp:positionV relativeFrom="paragraph">
+              <wp:posOffset>610106</wp:posOffset>
+            </wp:positionV>
+            <wp:extent cx="752569" cy="525780"/>
+            <wp:effectExtent l="0" t="952" r="8572" b="8573"/>
+            <wp:wrapNone/>
+            <wp:docPr id="144" name="Picture 144" descr="Shape, arrow&#10;&#10;Description automatically generated"/>
+            <wp:cNvGraphicFramePr>
+              <a:graphicFrameLocks xmlns:a="http://schemas.openxmlformats.org/drawingml/2006/main" noChangeAspect="1"/>
+            </wp:cNvGraphicFramePr>
+            <a:graphic xmlns:a="http://schemas.openxmlformats.org/drawingml/2006/main">
+              <a:graphicData uri="http://schemas.openxmlformats.org/drawingml/2006/picture">
+                <pic:pic xmlns:pic="http://schemas.openxmlformats.org/drawingml/2006/picture">
+                  <pic:nvPicPr>
+                    <pic:cNvPr id="1" name="Picture 1" descr="Shape, arrow&#10;&#10;Description automatically generated"/>
+                    <pic:cNvPicPr>
+                      <a:picLocks noChangeAspect="1" noChangeArrowheads="1"/>
+                    </pic:cNvPicPr>
+                  </pic:nvPicPr>
+                  <pic:blipFill>
+                    <a:blip r:embed="rId34" cstate="print">
+                      <a:extLst>
+                        <a:ext uri="{28A0092B-C50C-407E-A947-70E740481C1C}">
+                          <a14:useLocalDpi xmlns:a14="http://schemas.microsoft.com/office/drawing/2010/main" val="0"/>
+                        </a:ext>
+                      </a:extLst>
+                    </a:blip>
+                    <a:srcRect/>
+                    <a:stretch>
+                      <a:fillRect/>
+                    </a:stretch>
+                  </pic:blipFill>
+                  <pic:spPr bwMode="auto">
+                    <a:xfrm rot="16200000" flipH="1">
+                      <a:off x="0" y="0"/>
+                      <a:ext cx="758447" cy="529886"/>
+                    </a:xfrm>
+                    <a:prstGeom prst="rect">
+                      <a:avLst/>
+                    </a:prstGeom>
+                    <a:noFill/>
+                    <a:ln>
+                      <a:noFill/>
+                    </a:ln>
+                  </pic:spPr>
+                </pic:pic>
+              </a:graphicData>
+            </a:graphic>
+            <wp14:sizeRelH relativeFrom="margin">
+              <wp14:pctWidth>0</wp14:pctWidth>
+            </wp14:sizeRelH>
+            <wp14:sizeRelV relativeFrom="margin">
+              <wp14:pctHeight>0</wp14:pctHeight>
+            </wp14:sizeRelV>
+          </wp:anchor>
+        </w:drawing>
+      </w:r>
+      <w:r>
+        <w:rPr>
+          <w:b/>
+          <w:bCs/>
+          <w:noProof/>
+        </w:rPr>
+        <w:drawing>
+          <wp:anchor distT="0" distB="0" distL="114300" distR="114300" simplePos="0" relativeHeight="251817984" behindDoc="0" locked="0" layoutInCell="1" allowOverlap="1" wp14:anchorId="5187378F" wp14:editId="23517DDD">
+            <wp:simplePos x="0" y="0"/>
+            <wp:positionH relativeFrom="margin">
+              <wp:posOffset>2507297</wp:posOffset>
+            </wp:positionH>
+            <wp:positionV relativeFrom="paragraph">
+              <wp:posOffset>580849</wp:posOffset>
+            </wp:positionV>
+            <wp:extent cx="1133868" cy="570805"/>
+            <wp:effectExtent l="300673" t="0" r="233997" b="0"/>
+            <wp:wrapNone/>
+            <wp:docPr id="145" name="Picture 145" descr="Shape, arrow&#10;&#10;Description automatically generated"/>
+            <wp:cNvGraphicFramePr>
+              <a:graphicFrameLocks xmlns:a="http://schemas.openxmlformats.org/drawingml/2006/main" noChangeAspect="1"/>
+            </wp:cNvGraphicFramePr>
+            <a:graphic xmlns:a="http://schemas.openxmlformats.org/drawingml/2006/main">
+              <a:graphicData uri="http://schemas.openxmlformats.org/drawingml/2006/picture">
+                <pic:pic xmlns:pic="http://schemas.openxmlformats.org/drawingml/2006/picture">
+                  <pic:nvPicPr>
+                    <pic:cNvPr id="1" name="Picture 1" descr="Shape, arrow&#10;&#10;Description automatically generated"/>
+                    <pic:cNvPicPr>
+                      <a:picLocks noChangeAspect="1" noChangeArrowheads="1"/>
+                    </pic:cNvPicPr>
+                  </pic:nvPicPr>
+                  <pic:blipFill>
+                    <a:blip r:embed="rId34" cstate="print">
+                      <a:extLst>
+                        <a:ext uri="{28A0092B-C50C-407E-A947-70E740481C1C}">
+                          <a14:useLocalDpi xmlns:a14="http://schemas.microsoft.com/office/drawing/2010/main" val="0"/>
+                        </a:ext>
+                      </a:extLst>
+                    </a:blip>
+                    <a:srcRect/>
+                    <a:stretch>
+                      <a:fillRect/>
+                    </a:stretch>
+                  </pic:blipFill>
+                  <pic:spPr bwMode="auto">
+                    <a:xfrm rot="13863155" flipH="1">
+                      <a:off x="0" y="0"/>
+                      <a:ext cx="1133868" cy="570805"/>
+                    </a:xfrm>
+                    <a:prstGeom prst="rect">
+                      <a:avLst/>
+                    </a:prstGeom>
+                    <a:noFill/>
+                    <a:ln>
+                      <a:noFill/>
+                    </a:ln>
+                  </pic:spPr>
+                </pic:pic>
+              </a:graphicData>
+            </a:graphic>
+            <wp14:sizeRelH relativeFrom="margin">
+              <wp14:pctWidth>0</wp14:pctWidth>
+            </wp14:sizeRelH>
+            <wp14:sizeRelV relativeFrom="margin">
+              <wp14:pctHeight>0</wp14:pctHeight>
+            </wp14:sizeRelV>
+          </wp:anchor>
+        </w:drawing>
+      </w:r>
+      <w:r>
+        <w:rPr>
+          <w:b/>
+          <w:bCs/>
+          <w:noProof/>
+        </w:rPr>
+        <w:drawing>
+          <wp:anchor distT="0" distB="0" distL="114300" distR="114300" simplePos="0" relativeHeight="251812864" behindDoc="0" locked="0" layoutInCell="1" allowOverlap="1" wp14:anchorId="3A60E3F2" wp14:editId="4120FE23">
+            <wp:simplePos x="0" y="0"/>
+            <wp:positionH relativeFrom="margin">
+              <wp:posOffset>1728964</wp:posOffset>
+            </wp:positionH>
+            <wp:positionV relativeFrom="paragraph">
+              <wp:posOffset>618490</wp:posOffset>
+            </wp:positionV>
+            <wp:extent cx="943375" cy="508635"/>
+            <wp:effectExtent l="121920" t="0" r="169545" b="0"/>
+            <wp:wrapNone/>
+            <wp:docPr id="143" name="Picture 143" descr="Shape, arrow&#10;&#10;Description automatically generated"/>
+            <wp:cNvGraphicFramePr>
+              <a:graphicFrameLocks xmlns:a="http://schemas.openxmlformats.org/drawingml/2006/main" noChangeAspect="1"/>
+            </wp:cNvGraphicFramePr>
+            <a:graphic xmlns:a="http://schemas.openxmlformats.org/drawingml/2006/main">
+              <a:graphicData uri="http://schemas.openxmlformats.org/drawingml/2006/picture">
+                <pic:pic xmlns:pic="http://schemas.openxmlformats.org/drawingml/2006/picture">
+                  <pic:nvPicPr>
+                    <pic:cNvPr id="1" name="Picture 1" descr="Shape, arrow&#10;&#10;Description automatically generated"/>
+                    <pic:cNvPicPr>
+                      <a:picLocks noChangeAspect="1" noChangeArrowheads="1"/>
+                    </pic:cNvPicPr>
+                  </pic:nvPicPr>
+                  <pic:blipFill>
+                    <a:blip r:embed="rId34" cstate="print">
+                      <a:extLst>
+                        <a:ext uri="{28A0092B-C50C-407E-A947-70E740481C1C}">
+                          <a14:useLocalDpi xmlns:a14="http://schemas.microsoft.com/office/drawing/2010/main" val="0"/>
+                        </a:ext>
+                      </a:extLst>
+                    </a:blip>
+                    <a:srcRect/>
+                    <a:stretch>
+                      <a:fillRect/>
+                    </a:stretch>
+                  </pic:blipFill>
+                  <pic:spPr bwMode="auto">
+                    <a:xfrm rot="17596665" flipH="1" flipV="1">
+                      <a:off x="0" y="0"/>
+                      <a:ext cx="943375" cy="508635"/>
+                    </a:xfrm>
+                    <a:prstGeom prst="rect">
+                      <a:avLst/>
+                    </a:prstGeom>
+                    <a:noFill/>
+                    <a:ln>
+                      <a:noFill/>
+                    </a:ln>
+                  </pic:spPr>
+                </pic:pic>
+              </a:graphicData>
+            </a:graphic>
+            <wp14:sizeRelH relativeFrom="margin">
+              <wp14:pctWidth>0</wp14:pctWidth>
+            </wp14:sizeRelH>
+            <wp14:sizeRelV relativeFrom="margin">
+              <wp14:pctHeight>0</wp14:pctHeight>
+            </wp14:sizeRelV>
+          </wp:anchor>
+        </w:drawing>
+      </w:r>
+      <w:r>
+        <w:rPr>
+          <w:b/>
+          <w:bCs/>
+          <w:noProof/>
+        </w:rPr>
+        <w:drawing>
+          <wp:anchor distT="0" distB="0" distL="114300" distR="114300" simplePos="0" relativeHeight="251810816" behindDoc="0" locked="0" layoutInCell="1" allowOverlap="1" wp14:anchorId="7F0F8E28" wp14:editId="672ACB94">
+            <wp:simplePos x="0" y="0"/>
+            <wp:positionH relativeFrom="margin">
+              <wp:posOffset>1228725</wp:posOffset>
+            </wp:positionH>
+            <wp:positionV relativeFrom="paragraph">
+              <wp:posOffset>609741</wp:posOffset>
+            </wp:positionV>
+            <wp:extent cx="1453515" cy="482946"/>
+            <wp:effectExtent l="0" t="114300" r="0" b="203200"/>
+            <wp:wrapNone/>
+            <wp:docPr id="142" name="Picture 142" descr="Shape, arrow&#10;&#10;Description automatically generated"/>
+            <wp:cNvGraphicFramePr>
+              <a:graphicFrameLocks xmlns:a="http://schemas.openxmlformats.org/drawingml/2006/main" noChangeAspect="1"/>
+            </wp:cNvGraphicFramePr>
+            <a:graphic xmlns:a="http://schemas.openxmlformats.org/drawingml/2006/main">
+              <a:graphicData uri="http://schemas.openxmlformats.org/drawingml/2006/picture">
+                <pic:pic xmlns:pic="http://schemas.openxmlformats.org/drawingml/2006/picture">
+                  <pic:nvPicPr>
+                    <pic:cNvPr id="1" name="Picture 1" descr="Shape, arrow&#10;&#10;Description automatically generated"/>
+                    <pic:cNvPicPr>
+                      <a:picLocks noChangeAspect="1" noChangeArrowheads="1"/>
+                    </pic:cNvPicPr>
+                  </pic:nvPicPr>
+                  <pic:blipFill>
+                    <a:blip r:embed="rId34" cstate="print">
+                      <a:extLst>
+                        <a:ext uri="{28A0092B-C50C-407E-A947-70E740481C1C}">
+                          <a14:useLocalDpi xmlns:a14="http://schemas.microsoft.com/office/drawing/2010/main" val="0"/>
+                        </a:ext>
+                      </a:extLst>
+                    </a:blip>
+                    <a:srcRect/>
+                    <a:stretch>
+                      <a:fillRect/>
+                    </a:stretch>
+                  </pic:blipFill>
+                  <pic:spPr bwMode="auto">
+                    <a:xfrm rot="19153760" flipH="1" flipV="1">
+                      <a:off x="0" y="0"/>
+                      <a:ext cx="1453515" cy="482946"/>
+                    </a:xfrm>
+                    <a:prstGeom prst="rect">
+                      <a:avLst/>
+                    </a:prstGeom>
+                    <a:noFill/>
+                    <a:ln>
+                      <a:noFill/>
+                    </a:ln>
+                  </pic:spPr>
+                </pic:pic>
+              </a:graphicData>
+            </a:graphic>
+            <wp14:sizeRelH relativeFrom="margin">
+              <wp14:pctWidth>0</wp14:pctWidth>
+            </wp14:sizeRelH>
+            <wp14:sizeRelV relativeFrom="margin">
+              <wp14:pctHeight>0</wp14:pctHeight>
+            </wp14:sizeRelV>
+          </wp:anchor>
+        </w:drawing>
+      </w:r>
+      <w:r>
+        <w:rPr>
+          <w:b/>
+          <w:bCs/>
+          <w:noProof/>
+        </w:rPr>
+        <w:drawing>
+          <wp:anchor distT="0" distB="0" distL="114300" distR="114300" simplePos="0" relativeHeight="251808768" behindDoc="0" locked="0" layoutInCell="1" allowOverlap="1" wp14:anchorId="44A2A8F5" wp14:editId="752FD27D">
+            <wp:simplePos x="0" y="0"/>
+            <wp:positionH relativeFrom="margin">
+              <wp:posOffset>626746</wp:posOffset>
+            </wp:positionH>
+            <wp:positionV relativeFrom="paragraph">
+              <wp:posOffset>603669</wp:posOffset>
+            </wp:positionV>
+            <wp:extent cx="1959518" cy="522627"/>
+            <wp:effectExtent l="0" t="95250" r="3175" b="201295"/>
+            <wp:wrapNone/>
+            <wp:docPr id="141" name="Picture 141" descr="Shape, arrow&#10;&#10;Description automatically generated"/>
+            <wp:cNvGraphicFramePr>
+              <a:graphicFrameLocks xmlns:a="http://schemas.openxmlformats.org/drawingml/2006/main" noChangeAspect="1"/>
+            </wp:cNvGraphicFramePr>
+            <a:graphic xmlns:a="http://schemas.openxmlformats.org/drawingml/2006/main">
+              <a:graphicData uri="http://schemas.openxmlformats.org/drawingml/2006/picture">
+                <pic:pic xmlns:pic="http://schemas.openxmlformats.org/drawingml/2006/picture">
+                  <pic:nvPicPr>
+                    <pic:cNvPr id="1" name="Picture 1" descr="Shape, arrow&#10;&#10;Description automatically generated"/>
+                    <pic:cNvPicPr>
+                      <a:picLocks noChangeAspect="1" noChangeArrowheads="1"/>
+                    </pic:cNvPicPr>
+                  </pic:nvPicPr>
+                  <pic:blipFill>
+                    <a:blip r:embed="rId34" cstate="print">
+                      <a:extLst>
+                        <a:ext uri="{28A0092B-C50C-407E-A947-70E740481C1C}">
+                          <a14:useLocalDpi xmlns:a14="http://schemas.microsoft.com/office/drawing/2010/main" val="0"/>
+                        </a:ext>
+                      </a:extLst>
+                    </a:blip>
+                    <a:srcRect/>
+                    <a:stretch>
+                      <a:fillRect/>
+                    </a:stretch>
+                  </pic:blipFill>
+                  <pic:spPr bwMode="auto">
+                    <a:xfrm rot="19734154" flipH="1" flipV="1">
+                      <a:off x="0" y="0"/>
+                      <a:ext cx="1967362" cy="524719"/>
+                    </a:xfrm>
+                    <a:prstGeom prst="rect">
+                      <a:avLst/>
+                    </a:prstGeom>
+                    <a:noFill/>
+                    <a:ln>
+                      <a:noFill/>
+                    </a:ln>
+                  </pic:spPr>
+                </pic:pic>
+              </a:graphicData>
+            </a:graphic>
+            <wp14:sizeRelH relativeFrom="margin">
+              <wp14:pctWidth>0</wp14:pctWidth>
+            </wp14:sizeRelH>
+            <wp14:sizeRelV relativeFrom="margin">
+              <wp14:pctHeight>0</wp14:pctHeight>
+            </wp14:sizeRelV>
+          </wp:anchor>
+        </w:drawing>
+      </w:r>
+      <w:r>
+        <w:rPr>
+          <w:noProof/>
+        </w:rPr>
+        <w:drawing>
+          <wp:inline distT="0" distB="0" distL="0" distR="0" wp14:anchorId="2F545E15" wp14:editId="52AA2864">
+            <wp:extent cx="3952875" cy="8201025"/>
+            <wp:effectExtent l="0" t="0" r="9525" b="9525"/>
+            <wp:docPr id="148" name="Picture 148" descr="A screenshot of a phone&#10;&#10;Description automatically generated with medium confidence"/>
+            <wp:cNvGraphicFramePr>
+              <a:graphicFrameLocks xmlns:a="http://schemas.openxmlformats.org/drawingml/2006/main" noChangeAspect="1"/>
+            </wp:cNvGraphicFramePr>
+            <a:graphic xmlns:a="http://schemas.openxmlformats.org/drawingml/2006/main">
+              <a:graphicData uri="http://schemas.openxmlformats.org/drawingml/2006/picture">
+                <pic:pic xmlns:pic="http://schemas.openxmlformats.org/drawingml/2006/picture">
+                  <pic:nvPicPr>
+                    <pic:cNvPr id="148" name="Picture 148" descr="A screenshot of a phone&#10;&#10;Description automatically generated with medium confidence"/>
+                    <pic:cNvPicPr/>
+                  </pic:nvPicPr>
+                  <pic:blipFill>
+                    <a:blip r:embed="rId39"/>
+                    <a:stretch>
+                      <a:fillRect/>
+                    </a:stretch>
+                  </pic:blipFill>
+                  <pic:spPr>
+                    <a:xfrm>
+                      <a:off x="0" y="0"/>
+                      <a:ext cx="3952875" cy="8201025"/>
+                    </a:xfrm>
+                    <a:prstGeom prst="rect">
+                      <a:avLst/>
+                    </a:prstGeom>
+                  </pic:spPr>
+                </pic:pic>
+              </a:graphicData>
+            </a:graphic>
+          </wp:inline>
+        </w:drawing>
+      </w:r>
+    </w:p>
+    <w:p>
+      <w:pPr>
+        <w:rPr>
+          <w:b/>
+          <w:bCs/>
+        </w:rPr>
+      </w:pPr>
+      <w:r>
+        <w:rPr>
+          <w:noProof/>
+        </w:rPr>
+        <w:lastRenderedPageBreak/>
+        <w:drawing>
+          <wp:anchor distT="0" distB="0" distL="114300" distR="114300" simplePos="0" relativeHeight="251784192" behindDoc="0" locked="0" layoutInCell="1" allowOverlap="1" wp14:anchorId="73D09D93" wp14:editId="3949C961">
+            <wp:simplePos x="0" y="0"/>
+            <wp:positionH relativeFrom="column">
+              <wp:posOffset>3801030</wp:posOffset>
+            </wp:positionH>
+            <wp:positionV relativeFrom="paragraph">
+              <wp:posOffset>16510</wp:posOffset>
+            </wp:positionV>
+            <wp:extent cx="762000" cy="664210"/>
+            <wp:effectExtent l="0" t="0" r="0" b="2540"/>
+            <wp:wrapNone/>
+            <wp:docPr id="100" name="Picture 100" descr="A picture containing text, clipart&#10;&#10;Description automatically generated"/>
+            <wp:cNvGraphicFramePr>
+              <a:graphicFrameLocks xmlns:a="http://schemas.openxmlformats.org/drawingml/2006/main" noChangeAspect="1"/>
+            </wp:cNvGraphicFramePr>
+            <a:graphic xmlns:a="http://schemas.openxmlformats.org/drawingml/2006/main">
+              <a:graphicData uri="http://schemas.openxmlformats.org/drawingml/2006/picture">
+                <pic:pic xmlns:pic="http://schemas.openxmlformats.org/drawingml/2006/picture">
+                  <pic:nvPicPr>
+                    <pic:cNvPr id="31" name="Picture 31" descr="A picture containing text, clipart&#10;&#10;Description automatically generated"/>
+                    <pic:cNvPicPr>
+                      <a:picLocks noChangeAspect="1" noChangeArrowheads="1"/>
+                    </pic:cNvPicPr>
+                  </pic:nvPicPr>
+                  <pic:blipFill>
+                    <a:blip r:embed="rId8">
+                      <a:extLst>
+                        <a:ext uri="{28A0092B-C50C-407E-A947-70E740481C1C}">
+                          <a14:useLocalDpi xmlns:a14="http://schemas.microsoft.com/office/drawing/2010/main" val="0"/>
+                        </a:ext>
+                      </a:extLst>
+                    </a:blip>
+                    <a:srcRect/>
+                    <a:stretch>
+                      <a:fillRect/>
+                    </a:stretch>
+                  </pic:blipFill>
+                  <pic:spPr bwMode="auto">
+                    <a:xfrm>
+                      <a:off x="0" y="0"/>
+                      <a:ext cx="762000" cy="664210"/>
+                    </a:xfrm>
+                    <a:prstGeom prst="rect">
+                      <a:avLst/>
+                    </a:prstGeom>
+                    <a:noFill/>
+                    <a:ln>
+                      <a:noFill/>
+                    </a:ln>
+                  </pic:spPr>
+                </pic:pic>
+              </a:graphicData>
+            </a:graphic>
+          </wp:anchor>
+        </w:drawing>
+      </w:r>
+      <w:r>
+        <w:rPr>
+          <w:noProof/>
+        </w:rPr>
+        <w:drawing>
+          <wp:anchor distT="0" distB="0" distL="114300" distR="114300" simplePos="0" relativeHeight="251785216" behindDoc="0" locked="0" layoutInCell="1" allowOverlap="1" wp14:anchorId="3F933C5E" wp14:editId="2177C92B">
+            <wp:simplePos x="0" y="0"/>
+            <wp:positionH relativeFrom="column">
+              <wp:posOffset>4520484</wp:posOffset>
+            </wp:positionH>
+            <wp:positionV relativeFrom="paragraph">
+              <wp:posOffset>16510</wp:posOffset>
+            </wp:positionV>
+            <wp:extent cx="762000" cy="664210"/>
+            <wp:effectExtent l="0" t="0" r="0" b="2540"/>
+            <wp:wrapNone/>
+            <wp:docPr id="101" name="Picture 101" descr="Icon&#10;&#10;Description automatically generated"/>
+            <wp:cNvGraphicFramePr>
+              <a:graphicFrameLocks xmlns:a="http://schemas.openxmlformats.org/drawingml/2006/main" noChangeAspect="1"/>
+            </wp:cNvGraphicFramePr>
+            <a:graphic xmlns:a="http://schemas.openxmlformats.org/drawingml/2006/main">
+              <a:graphicData uri="http://schemas.openxmlformats.org/drawingml/2006/picture">
+                <pic:pic xmlns:pic="http://schemas.openxmlformats.org/drawingml/2006/picture">
+                  <pic:nvPicPr>
+                    <pic:cNvPr id="32" name="Picture 32" descr="Icon&#10;&#10;Description automatically generated"/>
+                    <pic:cNvPicPr>
+                      <a:picLocks noChangeAspect="1" noChangeArrowheads="1"/>
+                    </pic:cNvPicPr>
+                  </pic:nvPicPr>
+                  <pic:blipFill>
+                    <a:blip r:embed="rId9">
+                      <a:extLst>
+                        <a:ext uri="{28A0092B-C50C-407E-A947-70E740481C1C}">
+                          <a14:useLocalDpi xmlns:a14="http://schemas.microsoft.com/office/drawing/2010/main" val="0"/>
+                        </a:ext>
+                      </a:extLst>
+                    </a:blip>
+                    <a:srcRect/>
+                    <a:stretch>
+                      <a:fillRect/>
+                    </a:stretch>
+                  </pic:blipFill>
+                  <pic:spPr bwMode="auto">
+                    <a:xfrm>
+                      <a:off x="0" y="0"/>
+                      <a:ext cx="762000" cy="664210"/>
+                    </a:xfrm>
+                    <a:prstGeom prst="rect">
+                      <a:avLst/>
+                    </a:prstGeom>
+                    <a:noFill/>
+                    <a:ln>
+                      <a:noFill/>
+                    </a:ln>
+                  </pic:spPr>
+                </pic:pic>
+              </a:graphicData>
+            </a:graphic>
+          </wp:anchor>
+        </w:drawing>
+      </w:r>
+      <w:r>
+        <w:rPr>
+          <w:noProof/>
+        </w:rPr>
+        <w:drawing>
+          <wp:anchor distT="0" distB="0" distL="114300" distR="114300" simplePos="0" relativeHeight="251786240" behindDoc="0" locked="0" layoutInCell="1" allowOverlap="1" wp14:anchorId="5724B605" wp14:editId="07001DA8">
+            <wp:simplePos x="0" y="0"/>
+            <wp:positionH relativeFrom="margin">
+              <wp:align>right</wp:align>
+            </wp:positionH>
+            <wp:positionV relativeFrom="paragraph">
+              <wp:posOffset>16224</wp:posOffset>
+            </wp:positionV>
+            <wp:extent cx="762000" cy="664210"/>
+            <wp:effectExtent l="0" t="0" r="0" b="2540"/>
+            <wp:wrapNone/>
+            <wp:docPr id="102" name="Picture 102" descr="A picture containing clipart&#10;&#10;Description automatically generated"/>
+            <wp:cNvGraphicFramePr>
+              <a:graphicFrameLocks xmlns:a="http://schemas.openxmlformats.org/drawingml/2006/main" noChangeAspect="1"/>
+            </wp:cNvGraphicFramePr>
+            <a:graphic xmlns:a="http://schemas.openxmlformats.org/drawingml/2006/main">
+              <a:graphicData uri="http://schemas.openxmlformats.org/drawingml/2006/picture">
+                <pic:pic xmlns:pic="http://schemas.openxmlformats.org/drawingml/2006/picture">
+                  <pic:nvPicPr>
+                    <pic:cNvPr id="33" name="Picture 33" descr="A picture containing clipart&#10;&#10;Description automatically generated"/>
+                    <pic:cNvPicPr>
+                      <a:picLocks noChangeAspect="1" noChangeArrowheads="1"/>
+                    </pic:cNvPicPr>
+                  </pic:nvPicPr>
+                  <pic:blipFill>
+                    <a:blip r:embed="rId10">
+                      <a:extLst>
+                        <a:ext uri="{28A0092B-C50C-407E-A947-70E740481C1C}">
+                          <a14:useLocalDpi xmlns:a14="http://schemas.microsoft.com/office/drawing/2010/main" val="0"/>
+                        </a:ext>
+                      </a:extLst>
+                    </a:blip>
+                    <a:srcRect/>
+                    <a:stretch>
+                      <a:fillRect/>
+                    </a:stretch>
+                  </pic:blipFill>
+                  <pic:spPr bwMode="auto">
+                    <a:xfrm>
+                      <a:off x="0" y="0"/>
+                      <a:ext cx="762000" cy="664210"/>
+                    </a:xfrm>
+                    <a:prstGeom prst="rect">
+                      <a:avLst/>
+                    </a:prstGeom>
+                    <a:noFill/>
+                    <a:ln>
+                      <a:noFill/>
+                    </a:ln>
+                  </pic:spPr>
+                </pic:pic>
+              </a:graphicData>
+            </a:graphic>
+          </wp:anchor>
+        </w:drawing>
+      </w:r>
+      <w:r>
+        <w:rPr>
+          <w:noProof/>
+        </w:rPr>
+        <w:drawing>
+          <wp:anchor distT="0" distB="0" distL="114300" distR="114300" simplePos="0" relativeHeight="251783168" behindDoc="0" locked="0" layoutInCell="1" allowOverlap="1" wp14:anchorId="24EDD348" wp14:editId="4C5E5758">
+            <wp:simplePos x="0" y="0"/>
+            <wp:positionH relativeFrom="column">
+              <wp:posOffset>3090840</wp:posOffset>
+            </wp:positionH>
+            <wp:positionV relativeFrom="paragraph">
+              <wp:posOffset>16590</wp:posOffset>
+            </wp:positionV>
+            <wp:extent cx="762000" cy="664210"/>
+            <wp:effectExtent l="0" t="0" r="0" b="2540"/>
+            <wp:wrapNone/>
+            <wp:docPr id="99" name="Picture 99" descr="A picture containing text, clipart&#10;&#10;Description automatically generated"/>
+            <wp:cNvGraphicFramePr>
+              <a:graphicFrameLocks xmlns:a="http://schemas.openxmlformats.org/drawingml/2006/main" noChangeAspect="1"/>
+            </wp:cNvGraphicFramePr>
+            <a:graphic xmlns:a="http://schemas.openxmlformats.org/drawingml/2006/main">
+              <a:graphicData uri="http://schemas.openxmlformats.org/drawingml/2006/picture">
+                <pic:pic xmlns:pic="http://schemas.openxmlformats.org/drawingml/2006/picture">
+                  <pic:nvPicPr>
+                    <pic:cNvPr id="30" name="Picture 30" descr="A picture containing text, clipart&#10;&#10;Description automatically generated"/>
+                    <pic:cNvPicPr>
+                      <a:picLocks noChangeAspect="1" noChangeArrowheads="1"/>
+                    </pic:cNvPicPr>
+                  </pic:nvPicPr>
+                  <pic:blipFill>
+                    <a:blip r:embed="rId7">
+                      <a:extLst>
+                        <a:ext uri="{28A0092B-C50C-407E-A947-70E740481C1C}">
+                          <a14:useLocalDpi xmlns:a14="http://schemas.microsoft.com/office/drawing/2010/main" val="0"/>
+                        </a:ext>
+                      </a:extLst>
+                    </a:blip>
+                    <a:srcRect/>
+                    <a:stretch>
+                      <a:fillRect/>
+                    </a:stretch>
+                  </pic:blipFill>
+                  <pic:spPr bwMode="auto">
+                    <a:xfrm>
+                      <a:off x="0" y="0"/>
+                      <a:ext cx="762000" cy="664210"/>
+                    </a:xfrm>
+                    <a:prstGeom prst="rect">
+                      <a:avLst/>
+                    </a:prstGeom>
+                    <a:noFill/>
+                    <a:ln>
+                      <a:noFill/>
+                    </a:ln>
+                  </pic:spPr>
+                </pic:pic>
+              </a:graphicData>
+            </a:graphic>
+          </wp:anchor>
+        </w:drawing>
+      </w:r>
+      <w:r>
+        <w:rPr>
+          <w:noProof/>
+        </w:rPr>
+        <w:drawing>
+          <wp:anchor distT="0" distB="0" distL="114300" distR="114300" simplePos="0" relativeHeight="251779072" behindDoc="0" locked="0" layoutInCell="1" allowOverlap="1" wp14:anchorId="5DA6C607" wp14:editId="72516DCD">
+            <wp:simplePos x="0" y="0"/>
+            <wp:positionH relativeFrom="margin">
+              <wp:align>left</wp:align>
+            </wp:positionH>
+            <wp:positionV relativeFrom="paragraph">
+              <wp:posOffset>18370</wp:posOffset>
+            </wp:positionV>
+            <wp:extent cx="762000" cy="664210"/>
+            <wp:effectExtent l="0" t="0" r="0" b="2540"/>
+            <wp:wrapNone/>
+            <wp:docPr id="113" name="Picture 113" descr="Icon&#10;&#10;Description automatically generated"/>
+            <wp:cNvGraphicFramePr>
+              <a:graphicFrameLocks xmlns:a="http://schemas.openxmlformats.org/drawingml/2006/main" noChangeAspect="1"/>
+            </wp:cNvGraphicFramePr>
+            <a:graphic xmlns:a="http://schemas.openxmlformats.org/drawingml/2006/main">
+              <a:graphicData uri="http://schemas.openxmlformats.org/drawingml/2006/picture">
+                <pic:pic xmlns:pic="http://schemas.openxmlformats.org/drawingml/2006/picture">
+                  <pic:nvPicPr>
+                    <pic:cNvPr id="38" name="Picture 38" descr="Icon&#10;&#10;Description automatically generated"/>
+                    <pic:cNvPicPr>
+                      <a:picLocks noChangeAspect="1" noChangeArrowheads="1"/>
+                    </pic:cNvPicPr>
+                  </pic:nvPicPr>
+                  <pic:blipFill>
+                    <a:blip r:embed="rId15">
+                      <a:extLst>
+                        <a:ext uri="{28A0092B-C50C-407E-A947-70E740481C1C}">
+                          <a14:useLocalDpi xmlns:a14="http://schemas.microsoft.com/office/drawing/2010/main" val="0"/>
+                        </a:ext>
+                      </a:extLst>
+                    </a:blip>
+                    <a:srcRect/>
+                    <a:stretch>
+                      <a:fillRect/>
+                    </a:stretch>
+                  </pic:blipFill>
+                  <pic:spPr bwMode="auto">
+                    <a:xfrm>
+                      <a:off x="0" y="0"/>
+                      <a:ext cx="762000" cy="664210"/>
+                    </a:xfrm>
+                    <a:prstGeom prst="rect">
+                      <a:avLst/>
+                    </a:prstGeom>
+                    <a:noFill/>
+                    <a:ln>
+                      <a:noFill/>
+                    </a:ln>
+                  </pic:spPr>
+                </pic:pic>
+              </a:graphicData>
+            </a:graphic>
+          </wp:anchor>
+        </w:drawing>
+      </w:r>
+      <w:r>
+        <w:rPr>
+          <w:noProof/>
+        </w:rPr>
+        <w:drawing>
+          <wp:anchor distT="0" distB="0" distL="114300" distR="114300" simplePos="0" relativeHeight="251780096" behindDoc="0" locked="0" layoutInCell="1" allowOverlap="1" wp14:anchorId="757B3D38" wp14:editId="333E6C1E">
+            <wp:simplePos x="0" y="0"/>
+            <wp:positionH relativeFrom="column">
+              <wp:posOffset>755408</wp:posOffset>
+            </wp:positionH>
+            <wp:positionV relativeFrom="paragraph">
+              <wp:posOffset>18370</wp:posOffset>
+            </wp:positionV>
+            <wp:extent cx="762000" cy="664210"/>
+            <wp:effectExtent l="0" t="0" r="0" b="2540"/>
+            <wp:wrapNone/>
+            <wp:docPr id="47" name="Picture 47" descr="A picture containing text, clipart&#10;&#10;Description automatically generated"/>
+            <wp:cNvGraphicFramePr>
+              <a:graphicFrameLocks xmlns:a="http://schemas.openxmlformats.org/drawingml/2006/main" noChangeAspect="1"/>
+            </wp:cNvGraphicFramePr>
+            <a:graphic xmlns:a="http://schemas.openxmlformats.org/drawingml/2006/main">
+              <a:graphicData uri="http://schemas.openxmlformats.org/drawingml/2006/picture">
+                <pic:pic xmlns:pic="http://schemas.openxmlformats.org/drawingml/2006/picture">
+                  <pic:nvPicPr>
+                    <pic:cNvPr id="27" name="Picture 27" descr="A picture containing text, clipart&#10;&#10;Description automatically generated"/>
+                    <pic:cNvPicPr>
+                      <a:picLocks noChangeAspect="1" noChangeArrowheads="1"/>
+                    </pic:cNvPicPr>
+                  </pic:nvPicPr>
+                  <pic:blipFill>
+                    <a:blip r:embed="rId4">
+                      <a:extLst>
+                        <a:ext uri="{28A0092B-C50C-407E-A947-70E740481C1C}">
+                          <a14:useLocalDpi xmlns:a14="http://schemas.microsoft.com/office/drawing/2010/main" val="0"/>
+                        </a:ext>
+                      </a:extLst>
+                    </a:blip>
+                    <a:srcRect/>
+                    <a:stretch>
+                      <a:fillRect/>
+                    </a:stretch>
+                  </pic:blipFill>
+                  <pic:spPr bwMode="auto">
+                    <a:xfrm>
+                      <a:off x="0" y="0"/>
+                      <a:ext cx="762000" cy="664210"/>
+                    </a:xfrm>
+                    <a:prstGeom prst="rect">
+                      <a:avLst/>
+                    </a:prstGeom>
+                    <a:noFill/>
+                    <a:ln>
+                      <a:noFill/>
+                    </a:ln>
+                  </pic:spPr>
+                </pic:pic>
+              </a:graphicData>
+            </a:graphic>
+          </wp:anchor>
+        </w:drawing>
+      </w:r>
+      <w:r>
+        <w:rPr>
+          <w:noProof/>
+        </w:rPr>
+        <w:drawing>
+          <wp:anchor distT="0" distB="0" distL="114300" distR="114300" simplePos="0" relativeHeight="251781120" behindDoc="0" locked="0" layoutInCell="1" allowOverlap="1" wp14:anchorId="5926C13A" wp14:editId="31419550">
+            <wp:simplePos x="0" y="0"/>
+            <wp:positionH relativeFrom="column">
+              <wp:posOffset>1570632</wp:posOffset>
+            </wp:positionH>
+            <wp:positionV relativeFrom="paragraph">
+              <wp:posOffset>18531</wp:posOffset>
+            </wp:positionV>
+            <wp:extent cx="762000" cy="664210"/>
+            <wp:effectExtent l="0" t="0" r="0" b="2540"/>
+            <wp:wrapNone/>
+            <wp:docPr id="85" name="Picture 85" descr="A picture containing text, clipart&#10;&#10;Description automatically generated"/>
+            <wp:cNvGraphicFramePr>
+              <a:graphicFrameLocks xmlns:a="http://schemas.openxmlformats.org/drawingml/2006/main" noChangeAspect="1"/>
+            </wp:cNvGraphicFramePr>
+            <a:graphic xmlns:a="http://schemas.openxmlformats.org/drawingml/2006/main">
+              <a:graphicData uri="http://schemas.openxmlformats.org/drawingml/2006/picture">
+                <pic:pic xmlns:pic="http://schemas.openxmlformats.org/drawingml/2006/picture">
+                  <pic:nvPicPr>
+                    <pic:cNvPr id="28" name="Picture 28" descr="A picture containing text, clipart&#10;&#10;Description automatically generated"/>
+                    <pic:cNvPicPr>
+                      <a:picLocks noChangeAspect="1" noChangeArrowheads="1"/>
+                    </pic:cNvPicPr>
+                  </pic:nvPicPr>
+                  <pic:blipFill>
+                    <a:blip r:embed="rId5">
+                      <a:extLst>
+                        <a:ext uri="{28A0092B-C50C-407E-A947-70E740481C1C}">
+                          <a14:useLocalDpi xmlns:a14="http://schemas.microsoft.com/office/drawing/2010/main" val="0"/>
+                        </a:ext>
+                      </a:extLst>
+                    </a:blip>
+                    <a:srcRect/>
+                    <a:stretch>
+                      <a:fillRect/>
+                    </a:stretch>
+                  </pic:blipFill>
+                  <pic:spPr bwMode="auto">
+                    <a:xfrm>
+                      <a:off x="0" y="0"/>
+                      <a:ext cx="762000" cy="664210"/>
+                    </a:xfrm>
+                    <a:prstGeom prst="rect">
+                      <a:avLst/>
+                    </a:prstGeom>
+                    <a:noFill/>
+                    <a:ln>
+                      <a:noFill/>
+                    </a:ln>
+                  </pic:spPr>
+                </pic:pic>
+              </a:graphicData>
+            </a:graphic>
+          </wp:anchor>
+        </w:drawing>
+      </w:r>
+      <w:r>
+        <w:rPr>
+          <w:noProof/>
+        </w:rPr>
+        <w:drawing>
+          <wp:anchor distT="0" distB="0" distL="114300" distR="114300" simplePos="0" relativeHeight="251782144" behindDoc="0" locked="0" layoutInCell="1" allowOverlap="1" wp14:anchorId="40BF77ED" wp14:editId="539DC07A">
+            <wp:simplePos x="0" y="0"/>
+            <wp:positionH relativeFrom="column">
+              <wp:posOffset>2358381</wp:posOffset>
+            </wp:positionH>
+            <wp:positionV relativeFrom="paragraph">
+              <wp:posOffset>18415</wp:posOffset>
+            </wp:positionV>
+            <wp:extent cx="762000" cy="664210"/>
+            <wp:effectExtent l="0" t="0" r="0" b="2540"/>
+            <wp:wrapNone/>
+            <wp:docPr id="93" name="Picture 93" descr="A picture containing text, clipart&#10;&#10;Description automatically generated"/>
+            <wp:cNvGraphicFramePr>
+              <a:graphicFrameLocks xmlns:a="http://schemas.openxmlformats.org/drawingml/2006/main" noChangeAspect="1"/>
+            </wp:cNvGraphicFramePr>
+            <a:graphic xmlns:a="http://schemas.openxmlformats.org/drawingml/2006/main">
+              <a:graphicData uri="http://schemas.openxmlformats.org/drawingml/2006/picture">
+                <pic:pic xmlns:pic="http://schemas.openxmlformats.org/drawingml/2006/picture">
+                  <pic:nvPicPr>
+                    <pic:cNvPr id="29" name="Picture 29" descr="A picture containing text, clipart&#10;&#10;Description automatically generated"/>
+                    <pic:cNvPicPr>
+                      <a:picLocks noChangeAspect="1" noChangeArrowheads="1"/>
+                    </pic:cNvPicPr>
+                  </pic:nvPicPr>
+                  <pic:blipFill>
+                    <a:blip r:embed="rId6">
+                      <a:extLst>
+                        <a:ext uri="{28A0092B-C50C-407E-A947-70E740481C1C}">
+                          <a14:useLocalDpi xmlns:a14="http://schemas.microsoft.com/office/drawing/2010/main" val="0"/>
+                        </a:ext>
+                      </a:extLst>
+                    </a:blip>
+                    <a:srcRect/>
+                    <a:stretch>
+                      <a:fillRect/>
+                    </a:stretch>
+                  </pic:blipFill>
+                  <pic:spPr bwMode="auto">
+                    <a:xfrm>
+                      <a:off x="0" y="0"/>
+                      <a:ext cx="762000" cy="664210"/>
+                    </a:xfrm>
+                    <a:prstGeom prst="rect">
+                      <a:avLst/>
+                    </a:prstGeom>
+                    <a:noFill/>
+                    <a:ln>
+                      <a:noFill/>
+                    </a:ln>
+                  </pic:spPr>
+                </pic:pic>
+              </a:graphicData>
+            </a:graphic>
+          </wp:anchor>
+        </w:drawing>
+      </w:r>
+    </w:p>
+    <w:p>
+      <w:pPr>
+        <w:rPr>
+          <w:b/>
+          <w:bCs/>
+        </w:rPr>
+      </w:pPr>
+      <w:r>
+        <w:rPr>
+          <w:noProof/>
+        </w:rPr>
+        <w:drawing>
+          <wp:anchor distT="0" distB="0" distL="114300" distR="114300" simplePos="0" relativeHeight="251790336" behindDoc="0" locked="0" layoutInCell="1" allowOverlap="1" wp14:anchorId="463E56CD" wp14:editId="36355B98">
+            <wp:simplePos x="0" y="0"/>
+            <wp:positionH relativeFrom="column">
+              <wp:posOffset>2382592</wp:posOffset>
+            </wp:positionH>
+            <wp:positionV relativeFrom="paragraph">
+              <wp:posOffset>651993</wp:posOffset>
+            </wp:positionV>
+            <wp:extent cx="762000" cy="664210"/>
+            <wp:effectExtent l="0" t="0" r="0" b="2540"/>
+            <wp:wrapNone/>
+            <wp:docPr id="112" name="Picture 112" descr="A picture containing text, clipart&#10;&#10;Description automatically generated"/>
+            <wp:cNvGraphicFramePr>
+              <a:graphicFrameLocks xmlns:a="http://schemas.openxmlformats.org/drawingml/2006/main" noChangeAspect="1"/>
+            </wp:cNvGraphicFramePr>
+            <a:graphic xmlns:a="http://schemas.openxmlformats.org/drawingml/2006/main">
+              <a:graphicData uri="http://schemas.openxmlformats.org/drawingml/2006/picture">
+                <pic:pic xmlns:pic="http://schemas.openxmlformats.org/drawingml/2006/picture">
+                  <pic:nvPicPr>
+                    <pic:cNvPr id="37" name="Picture 37" descr="A picture containing text, clipart&#10;&#10;Description automatically generated"/>
+                    <pic:cNvPicPr>
+                      <a:picLocks noChangeAspect="1" noChangeArrowheads="1"/>
+                    </pic:cNvPicPr>
+                  </pic:nvPicPr>
+                  <pic:blipFill>
+                    <a:blip r:embed="rId14">
+                      <a:extLst>
+                        <a:ext uri="{28A0092B-C50C-407E-A947-70E740481C1C}">
+                          <a14:useLocalDpi xmlns:a14="http://schemas.microsoft.com/office/drawing/2010/main" val="0"/>
+                        </a:ext>
+                      </a:extLst>
+                    </a:blip>
+                    <a:srcRect/>
+                    <a:stretch>
+                      <a:fillRect/>
+                    </a:stretch>
+                  </pic:blipFill>
+                  <pic:spPr bwMode="auto">
+                    <a:xfrm>
+                      <a:off x="0" y="0"/>
+                      <a:ext cx="762000" cy="664210"/>
+                    </a:xfrm>
+                    <a:prstGeom prst="rect">
+                      <a:avLst/>
+                    </a:prstGeom>
+                    <a:noFill/>
+                    <a:ln>
+                      <a:noFill/>
+                    </a:ln>
+                  </pic:spPr>
+                </pic:pic>
+              </a:graphicData>
+            </a:graphic>
+          </wp:anchor>
+        </w:drawing>
+      </w:r>
+      <w:r>
+        <w:rPr>
+          <w:noProof/>
+        </w:rPr>
+        <w:drawing>
+          <wp:anchor distT="0" distB="0" distL="114300" distR="114300" simplePos="0" relativeHeight="251789312" behindDoc="0" locked="0" layoutInCell="1" allowOverlap="1" wp14:anchorId="17AA12F0" wp14:editId="6E7A348D">
+            <wp:simplePos x="0" y="0"/>
+            <wp:positionH relativeFrom="column">
+              <wp:posOffset>1687132</wp:posOffset>
+            </wp:positionH>
+            <wp:positionV relativeFrom="paragraph">
+              <wp:posOffset>593940</wp:posOffset>
+            </wp:positionV>
+            <wp:extent cx="762000" cy="664210"/>
+            <wp:effectExtent l="0" t="0" r="0" b="2540"/>
+            <wp:wrapNone/>
+            <wp:docPr id="111" name="Picture 111" descr="A picture containing text, clipart&#10;&#10;Description automatically generated"/>
+            <wp:cNvGraphicFramePr>
+              <a:graphicFrameLocks xmlns:a="http://schemas.openxmlformats.org/drawingml/2006/main" noChangeAspect="1"/>
+            </wp:cNvGraphicFramePr>
+            <a:graphic xmlns:a="http://schemas.openxmlformats.org/drawingml/2006/main">
+              <a:graphicData uri="http://schemas.openxmlformats.org/drawingml/2006/picture">
+                <pic:pic xmlns:pic="http://schemas.openxmlformats.org/drawingml/2006/picture">
+                  <pic:nvPicPr>
+                    <pic:cNvPr id="36" name="Picture 36" descr="A picture containing text, clipart&#10;&#10;Description automatically generated"/>
+                    <pic:cNvPicPr>
+                      <a:picLocks noChangeAspect="1" noChangeArrowheads="1"/>
+                    </pic:cNvPicPr>
+                  </pic:nvPicPr>
+                  <pic:blipFill>
+                    <a:blip r:embed="rId13">
+                      <a:extLst>
+                        <a:ext uri="{28A0092B-C50C-407E-A947-70E740481C1C}">
+                          <a14:useLocalDpi xmlns:a14="http://schemas.microsoft.com/office/drawing/2010/main" val="0"/>
+                        </a:ext>
+                      </a:extLst>
+                    </a:blip>
+                    <a:srcRect/>
+                    <a:stretch>
+                      <a:fillRect/>
+                    </a:stretch>
+                  </pic:blipFill>
+                  <pic:spPr bwMode="auto">
+                    <a:xfrm>
+                      <a:off x="0" y="0"/>
+                      <a:ext cx="762000" cy="664210"/>
+                    </a:xfrm>
+                    <a:prstGeom prst="rect">
+                      <a:avLst/>
+                    </a:prstGeom>
+                    <a:noFill/>
+                    <a:ln>
+                      <a:noFill/>
+                    </a:ln>
+                  </pic:spPr>
+                </pic:pic>
+              </a:graphicData>
+            </a:graphic>
+          </wp:anchor>
+        </w:drawing>
+      </w:r>
+      <w:r>
+        <w:rPr>
+          <w:noProof/>
+        </w:rPr>
+        <w:drawing>
+          <wp:anchor distT="0" distB="0" distL="114300" distR="114300" simplePos="0" relativeHeight="251788288" behindDoc="0" locked="0" layoutInCell="1" allowOverlap="1" wp14:anchorId="1224585B" wp14:editId="02704808">
+            <wp:simplePos x="0" y="0"/>
+            <wp:positionH relativeFrom="column">
+              <wp:posOffset>824247</wp:posOffset>
+            </wp:positionH>
+            <wp:positionV relativeFrom="paragraph">
+              <wp:posOffset>658334</wp:posOffset>
+            </wp:positionV>
+            <wp:extent cx="762000" cy="664210"/>
+            <wp:effectExtent l="0" t="0" r="0" b="2540"/>
+            <wp:wrapNone/>
+            <wp:docPr id="110" name="Picture 110" descr="A picture containing text, clipart&#10;&#10;Description automatically generated"/>
+            <wp:cNvGraphicFramePr>
+              <a:graphicFrameLocks xmlns:a="http://schemas.openxmlformats.org/drawingml/2006/main" noChangeAspect="1"/>
+            </wp:cNvGraphicFramePr>
+            <a:graphic xmlns:a="http://schemas.openxmlformats.org/drawingml/2006/main">
+              <a:graphicData uri="http://schemas.openxmlformats.org/drawingml/2006/picture">
+                <pic:pic xmlns:pic="http://schemas.openxmlformats.org/drawingml/2006/picture">
+                  <pic:nvPicPr>
+                    <pic:cNvPr id="35" name="Picture 35" descr="A picture containing text, clipart&#10;&#10;Description automatically generated"/>
+                    <pic:cNvPicPr>
+                      <a:picLocks noChangeAspect="1" noChangeArrowheads="1"/>
+                    </pic:cNvPicPr>
+                  </pic:nvPicPr>
+                  <pic:blipFill>
+                    <a:blip r:embed="rId12">
+                      <a:extLst>
+                        <a:ext uri="{28A0092B-C50C-407E-A947-70E740481C1C}">
+                          <a14:useLocalDpi xmlns:a14="http://schemas.microsoft.com/office/drawing/2010/main" val="0"/>
+                        </a:ext>
+                      </a:extLst>
+                    </a:blip>
+                    <a:srcRect/>
+                    <a:stretch>
+                      <a:fillRect/>
+                    </a:stretch>
+                  </pic:blipFill>
+                  <pic:spPr bwMode="auto">
+                    <a:xfrm>
+                      <a:off x="0" y="0"/>
+                      <a:ext cx="762000" cy="664210"/>
+                    </a:xfrm>
+                    <a:prstGeom prst="rect">
+                      <a:avLst/>
+                    </a:prstGeom>
+                    <a:noFill/>
+                    <a:ln>
+                      <a:noFill/>
+                    </a:ln>
+                  </pic:spPr>
+                </pic:pic>
+              </a:graphicData>
+            </a:graphic>
+          </wp:anchor>
+        </w:drawing>
+      </w:r>
+      <w:r>
+        <w:rPr>
+          <w:noProof/>
+        </w:rPr>
+        <w:drawing>
+          <wp:anchor distT="0" distB="0" distL="114300" distR="114300" simplePos="0" relativeHeight="251787264" behindDoc="0" locked="0" layoutInCell="1" allowOverlap="1" wp14:anchorId="43765FC8" wp14:editId="2C0909D3">
+            <wp:simplePos x="0" y="0"/>
+            <wp:positionH relativeFrom="margin">
+              <wp:align>left</wp:align>
+            </wp:positionH>
+            <wp:positionV relativeFrom="paragraph">
+              <wp:posOffset>658334</wp:posOffset>
+            </wp:positionV>
+            <wp:extent cx="762000" cy="664210"/>
+            <wp:effectExtent l="0" t="0" r="0" b="2540"/>
+            <wp:wrapNone/>
+            <wp:docPr id="109" name="Picture 109" descr="A picture containing text, clipart&#10;&#10;Description automatically generated"/>
+            <wp:cNvGraphicFramePr>
+              <a:graphicFrameLocks xmlns:a="http://schemas.openxmlformats.org/drawingml/2006/main" noChangeAspect="1"/>
+            </wp:cNvGraphicFramePr>
+            <a:graphic xmlns:a="http://schemas.openxmlformats.org/drawingml/2006/main">
+              <a:graphicData uri="http://schemas.openxmlformats.org/drawingml/2006/picture">
+                <pic:pic xmlns:pic="http://schemas.openxmlformats.org/drawingml/2006/picture">
+                  <pic:nvPicPr>
+                    <pic:cNvPr id="34" name="Picture 34" descr="A picture containing text, clipart&#10;&#10;Description automatically generated"/>
+                    <pic:cNvPicPr>
+                      <a:picLocks noChangeAspect="1" noChangeArrowheads="1"/>
+                    </pic:cNvPicPr>
+                  </pic:nvPicPr>
+                  <pic:blipFill>
+                    <a:blip r:embed="rId11">
+                      <a:extLst>
+                        <a:ext uri="{28A0092B-C50C-407E-A947-70E740481C1C}">
+                          <a14:useLocalDpi xmlns:a14="http://schemas.microsoft.com/office/drawing/2010/main" val="0"/>
+                        </a:ext>
+                      </a:extLst>
+                    </a:blip>
+                    <a:srcRect/>
+                    <a:stretch>
+                      <a:fillRect/>
+                    </a:stretch>
+                  </pic:blipFill>
+                  <pic:spPr bwMode="auto">
+                    <a:xfrm>
+                      <a:off x="0" y="0"/>
+                      <a:ext cx="762000" cy="664210"/>
+                    </a:xfrm>
+                    <a:prstGeom prst="rect">
+                      <a:avLst/>
+                    </a:prstGeom>
+                    <a:noFill/>
+                    <a:ln>
+                      <a:noFill/>
+                    </a:ln>
+                  </pic:spPr>
+                </pic:pic>
+              </a:graphicData>
+            </a:graphic>
+          </wp:anchor>
+        </w:drawing>
       </w:r>
     </w:p>
     <w:sectPr>

</xml_diff>